<commit_message>
made some changes to projects and resume
</commit_message>
<xml_diff>
--- a/src/assets/docs/Resume1.2.1.docx
+++ b/src/assets/docs/Resume1.2.1.docx
@@ -81,7 +81,13 @@
         <w:rPr>
           <w:rFonts w:asciiTheme="minorHAnsi" w:hAnsiTheme="minorHAnsi"/>
         </w:rPr>
-        <w:t xml:space="preserve">an internship or </w:t>
+        <w:t>a</w:t>
+      </w:r>
+      <w:r>
+        <w:rPr>
+          <w:rFonts w:asciiTheme="minorHAnsi" w:hAnsiTheme="minorHAnsi"/>
+        </w:rPr>
+        <w:t xml:space="preserve"> </w:t>
       </w:r>
       <w:r>
         <w:rPr>
@@ -117,7 +123,19 @@
         <w:rPr>
           <w:rFonts w:asciiTheme="minorHAnsi" w:hAnsiTheme="minorHAnsi"/>
         </w:rPr>
-        <w:t xml:space="preserve"> object-oriented </w:t>
+        <w:t xml:space="preserve"> </w:t>
+      </w:r>
+      <w:r>
+        <w:rPr>
+          <w:rFonts w:asciiTheme="minorHAnsi" w:hAnsiTheme="minorHAnsi"/>
+        </w:rPr>
+        <w:t xml:space="preserve">Java development, </w:t>
+      </w:r>
+      <w:r>
+        <w:rPr>
+          <w:rFonts w:asciiTheme="minorHAnsi" w:hAnsiTheme="minorHAnsi"/>
+        </w:rPr>
+        <w:t xml:space="preserve">object-oriented </w:t>
       </w:r>
       <w:r>
         <w:rPr>
@@ -292,7 +310,25 @@
           <w:szCs w:val="24"/>
         </w:rPr>
         <w:tab/>
-        <w:t xml:space="preserve">        2014 </w:t>
+        <w:t xml:space="preserve">        201</w:t>
+      </w:r>
+      <w:r>
+        <w:rPr>
+          <w:rFonts w:asciiTheme="minorHAnsi" w:hAnsiTheme="minorHAnsi"/>
+          <w:b/>
+          <w:sz w:val="24"/>
+          <w:szCs w:val="24"/>
+        </w:rPr>
+        <w:t>5</w:t>
+      </w:r>
+      <w:r>
+        <w:rPr>
+          <w:rFonts w:asciiTheme="minorHAnsi" w:hAnsiTheme="minorHAnsi"/>
+          <w:b/>
+          <w:sz w:val="24"/>
+          <w:szCs w:val="24"/>
+        </w:rPr>
+        <w:t xml:space="preserve"> </w:t>
       </w:r>
       <w:r>
         <w:rPr>
@@ -423,7 +459,7 @@
         <w:rPr>
           <w:rFonts w:asciiTheme="minorHAnsi" w:hAnsiTheme="minorHAnsi"/>
         </w:rPr>
-        <w:t>Expected B</w:t>
+        <w:t>B</w:t>
       </w:r>
       <w:r>
         <w:rPr>
@@ -581,15 +617,35 @@
           <w:sz w:val="24"/>
           <w:szCs w:val="24"/>
         </w:rPr>
-        <w:t xml:space="preserve">Web Developer </w:t>
-      </w:r>
-      <w:r>
-        <w:rPr>
-          <w:rFonts w:asciiTheme="minorHAnsi" w:hAnsiTheme="minorHAnsi"/>
+        <w:t>Software Engineer</w:t>
+      </w:r>
+      <w:r>
+        <w:rPr>
+          <w:rFonts w:asciiTheme="minorHAnsi" w:hAnsiTheme="minorHAnsi"/>
+          <w:b/>
           <w:bCs/>
           <w:sz w:val="24"/>
           <w:szCs w:val="24"/>
         </w:rPr>
+        <w:t xml:space="preserve"> Intern</w:t>
+      </w:r>
+      <w:r>
+        <w:rPr>
+          <w:rFonts w:asciiTheme="minorHAnsi" w:hAnsiTheme="minorHAnsi"/>
+          <w:b/>
+          <w:bCs/>
+          <w:sz w:val="24"/>
+          <w:szCs w:val="24"/>
+        </w:rPr>
+        <w:t xml:space="preserve"> </w:t>
+      </w:r>
+      <w:r>
+        <w:rPr>
+          <w:rFonts w:asciiTheme="minorHAnsi" w:hAnsiTheme="minorHAnsi"/>
+          <w:bCs/>
+          <w:sz w:val="24"/>
+          <w:szCs w:val="24"/>
+        </w:rPr>
         <w:t xml:space="preserve">- </w:t>
       </w:r>
       <w:r>
@@ -598,30 +654,87 @@
           <w:bCs/>
           <w:szCs w:val="24"/>
         </w:rPr>
-        <w:t>Marist College, Poughkeepsie, NY</w:t>
-      </w:r>
-      <w:r>
-        <w:rPr>
-          <w:rFonts w:asciiTheme="minorHAnsi" w:hAnsiTheme="minorHAnsi"/>
-          <w:szCs w:val="24"/>
-        </w:rPr>
-        <w:t xml:space="preserve">                                                                            </w:t>
-      </w:r>
-      <w:r>
-        <w:rPr>
-          <w:rFonts w:asciiTheme="minorHAnsi" w:hAnsiTheme="minorHAnsi"/>
-          <w:szCs w:val="24"/>
-        </w:rPr>
-        <w:t xml:space="preserve">      </w:t>
-      </w:r>
-      <w:r>
-        <w:rPr>
-          <w:rFonts w:asciiTheme="minorHAnsi" w:hAnsiTheme="minorHAnsi"/>
-          <w:b/>
-          <w:sz w:val="24"/>
-          <w:szCs w:val="24"/>
-        </w:rPr>
-        <w:t xml:space="preserve">May 2017 – </w:t>
+        <w:t>Nuance</w:t>
+      </w:r>
+      <w:r>
+        <w:rPr>
+          <w:rFonts w:asciiTheme="minorHAnsi" w:hAnsiTheme="minorHAnsi"/>
+          <w:bCs/>
+          <w:szCs w:val="24"/>
+        </w:rPr>
+        <w:t xml:space="preserve">, </w:t>
+      </w:r>
+      <w:r>
+        <w:rPr>
+          <w:rFonts w:asciiTheme="minorHAnsi" w:hAnsiTheme="minorHAnsi"/>
+          <w:bCs/>
+          <w:szCs w:val="24"/>
+        </w:rPr>
+        <w:t>Mahwah</w:t>
+      </w:r>
+      <w:r>
+        <w:rPr>
+          <w:rFonts w:asciiTheme="minorHAnsi" w:hAnsiTheme="minorHAnsi"/>
+          <w:bCs/>
+          <w:szCs w:val="24"/>
+        </w:rPr>
+        <w:t>, N</w:t>
+      </w:r>
+      <w:r>
+        <w:rPr>
+          <w:rFonts w:asciiTheme="minorHAnsi" w:hAnsiTheme="minorHAnsi"/>
+          <w:bCs/>
+          <w:szCs w:val="24"/>
+        </w:rPr>
+        <w:t>J</w:t>
+      </w:r>
+      <w:r>
+        <w:rPr>
+          <w:rFonts w:asciiTheme="minorHAnsi" w:hAnsiTheme="minorHAnsi"/>
+          <w:szCs w:val="24"/>
+        </w:rPr>
+        <w:t xml:space="preserve">                                                                                  </w:t>
+      </w:r>
+      <w:r>
+        <w:rPr>
+          <w:rFonts w:asciiTheme="minorHAnsi" w:hAnsiTheme="minorHAnsi"/>
+          <w:szCs w:val="24"/>
+        </w:rPr>
+        <w:t xml:space="preserve">  </w:t>
+      </w:r>
+      <w:r>
+        <w:rPr>
+          <w:rFonts w:asciiTheme="minorHAnsi" w:hAnsiTheme="minorHAnsi"/>
+          <w:szCs w:val="24"/>
+        </w:rPr>
+        <w:t xml:space="preserve"> </w:t>
+      </w:r>
+      <w:r>
+        <w:rPr>
+          <w:rFonts w:asciiTheme="minorHAnsi" w:hAnsiTheme="minorHAnsi"/>
+          <w:b/>
+          <w:sz w:val="24"/>
+          <w:szCs w:val="24"/>
+        </w:rPr>
+        <w:t>May 201</w:t>
+      </w:r>
+      <w:r>
+        <w:rPr>
+          <w:rFonts w:asciiTheme="minorHAnsi" w:hAnsiTheme="minorHAnsi"/>
+          <w:b/>
+          <w:sz w:val="24"/>
+          <w:szCs w:val="24"/>
+        </w:rPr>
+        <w:t>9</w:t>
+      </w:r>
+      <w:r>
+        <w:rPr>
+          <w:rFonts w:asciiTheme="minorHAnsi" w:hAnsiTheme="minorHAnsi"/>
+          <w:b/>
+          <w:sz w:val="24"/>
+          <w:szCs w:val="24"/>
+        </w:rPr>
+        <w:t xml:space="preserve"> – </w:t>
       </w:r>
       <w:r>
         <w:rPr>
@@ -644,32 +757,85 @@
         <w:rPr>
           <w:rFonts w:asciiTheme="minorHAnsi" w:hAnsiTheme="minorHAnsi"/>
         </w:rPr>
-        <w:t>Responsibilities include, building, updating, and maintaining Marist College web-applications</w:t>
-      </w:r>
-      <w:r>
-        <w:rPr>
-          <w:rFonts w:asciiTheme="minorHAnsi" w:hAnsiTheme="minorHAnsi"/>
-        </w:rPr>
-        <w:t xml:space="preserve"> and</w:t>
-      </w:r>
-      <w:r>
-        <w:rPr>
-          <w:rFonts w:asciiTheme="minorHAnsi" w:hAnsiTheme="minorHAnsi"/>
-        </w:rPr>
-        <w:t xml:space="preserve"> 3</w:t>
-      </w:r>
-      <w:r>
-        <w:rPr>
-          <w:rFonts w:asciiTheme="minorHAnsi" w:hAnsiTheme="minorHAnsi"/>
-          <w:vertAlign w:val="superscript"/>
-        </w:rPr>
-        <w:t>rd</w:t>
-      </w:r>
-      <w:r>
-        <w:rPr>
-          <w:rFonts w:asciiTheme="minorHAnsi" w:hAnsiTheme="minorHAnsi"/>
-        </w:rPr>
-        <w:t xml:space="preserve"> party web-applications developed by Marist. </w:t>
+        <w:t>General r</w:t>
+      </w:r>
+      <w:r>
+        <w:rPr>
+          <w:rFonts w:asciiTheme="minorHAnsi" w:hAnsiTheme="minorHAnsi"/>
+        </w:rPr>
+        <w:t>esponsibilities include</w:t>
+      </w:r>
+      <w:r>
+        <w:rPr>
+          <w:rFonts w:asciiTheme="minorHAnsi" w:hAnsiTheme="minorHAnsi"/>
+        </w:rPr>
+        <w:t xml:space="preserve">d </w:t>
+      </w:r>
+      <w:r>
+        <w:rPr>
+          <w:rFonts w:asciiTheme="minorHAnsi" w:hAnsiTheme="minorHAnsi"/>
+        </w:rPr>
+        <w:t>choosing a stack for an enterprise web application; r</w:t>
+      </w:r>
+      <w:r>
+        <w:rPr>
+          <w:rFonts w:asciiTheme="minorHAnsi" w:hAnsiTheme="minorHAnsi"/>
+        </w:rPr>
+        <w:t xml:space="preserve">esearching, planning, prototyping, and building </w:t>
+      </w:r>
+      <w:r>
+        <w:rPr>
+          <w:rFonts w:asciiTheme="minorHAnsi" w:hAnsiTheme="minorHAnsi"/>
+        </w:rPr>
+        <w:t>the application</w:t>
+      </w:r>
+      <w:r>
+        <w:rPr>
+          <w:rFonts w:asciiTheme="minorHAnsi" w:hAnsiTheme="minorHAnsi"/>
+        </w:rPr>
+        <w:t xml:space="preserve">. Focused responsibilities included </w:t>
+      </w:r>
+      <w:r>
+        <w:rPr>
+          <w:rFonts w:asciiTheme="minorHAnsi" w:hAnsiTheme="minorHAnsi"/>
+        </w:rPr>
+        <w:t>prototyping the frontend/</w:t>
+      </w:r>
+      <w:r>
+        <w:rPr>
+          <w:rFonts w:asciiTheme="minorHAnsi" w:hAnsiTheme="minorHAnsi"/>
+        </w:rPr>
+        <w:t>backend and</w:t>
+      </w:r>
+      <w:r>
+        <w:rPr>
+          <w:rFonts w:asciiTheme="minorHAnsi" w:hAnsiTheme="minorHAnsi"/>
+        </w:rPr>
+        <w:t xml:space="preserve"> building</w:t>
+      </w:r>
+      <w:r>
+        <w:rPr>
+          <w:rFonts w:asciiTheme="minorHAnsi" w:hAnsiTheme="minorHAnsi"/>
+        </w:rPr>
+        <w:t xml:space="preserve"> </w:t>
+      </w:r>
+      <w:r>
+        <w:rPr>
+          <w:rFonts w:asciiTheme="minorHAnsi" w:hAnsiTheme="minorHAnsi"/>
+        </w:rPr>
+        <w:t xml:space="preserve">the </w:t>
+      </w:r>
+      <w:r>
+        <w:rPr>
+          <w:rFonts w:asciiTheme="minorHAnsi" w:hAnsiTheme="minorHAnsi"/>
+        </w:rPr>
+        <w:t>backend</w:t>
+      </w:r>
+      <w:r>
+        <w:rPr>
+          <w:rFonts w:asciiTheme="minorHAnsi" w:hAnsiTheme="minorHAnsi"/>
+        </w:rPr>
+        <w:t xml:space="preserve"> as well as some of the frontend.</w:t>
       </w:r>
     </w:p>
     <w:p>
@@ -691,6 +857,350 @@
           <w:sz w:val="24"/>
           <w:szCs w:val="24"/>
         </w:rPr>
+        <w:t xml:space="preserve">Software Engineer Intern </w:t>
+      </w:r>
+      <w:r>
+        <w:rPr>
+          <w:rFonts w:asciiTheme="minorHAnsi" w:hAnsiTheme="minorHAnsi"/>
+          <w:bCs/>
+          <w:sz w:val="24"/>
+          <w:szCs w:val="24"/>
+        </w:rPr>
+        <w:t xml:space="preserve">- </w:t>
+      </w:r>
+      <w:proofErr w:type="spellStart"/>
+      <w:r>
+        <w:rPr>
+          <w:rFonts w:asciiTheme="minorHAnsi" w:hAnsiTheme="minorHAnsi"/>
+          <w:bCs/>
+          <w:szCs w:val="24"/>
+        </w:rPr>
+        <w:t>GTel</w:t>
+      </w:r>
+      <w:proofErr w:type="spellEnd"/>
+      <w:r>
+        <w:rPr>
+          <w:rFonts w:asciiTheme="minorHAnsi" w:hAnsiTheme="minorHAnsi"/>
+          <w:bCs/>
+          <w:szCs w:val="24"/>
+        </w:rPr>
+        <w:t xml:space="preserve">, </w:t>
+      </w:r>
+      <w:r>
+        <w:rPr>
+          <w:rFonts w:asciiTheme="minorHAnsi" w:hAnsiTheme="minorHAnsi"/>
+          <w:bCs/>
+          <w:szCs w:val="24"/>
+        </w:rPr>
+        <w:t>Germantown</w:t>
+      </w:r>
+      <w:r>
+        <w:rPr>
+          <w:rFonts w:asciiTheme="minorHAnsi" w:hAnsiTheme="minorHAnsi"/>
+          <w:bCs/>
+          <w:szCs w:val="24"/>
+        </w:rPr>
+        <w:t>, NY</w:t>
+      </w:r>
+      <w:r>
+        <w:rPr>
+          <w:rFonts w:asciiTheme="minorHAnsi" w:hAnsiTheme="minorHAnsi"/>
+          <w:szCs w:val="24"/>
+        </w:rPr>
+        <w:t xml:space="preserve">                                                                           </w:t>
+      </w:r>
+      <w:r>
+        <w:rPr>
+          <w:rFonts w:asciiTheme="minorHAnsi" w:hAnsiTheme="minorHAnsi"/>
+          <w:b/>
+          <w:sz w:val="24"/>
+          <w:szCs w:val="24"/>
+        </w:rPr>
+        <w:t>Jan</w:t>
+      </w:r>
+      <w:r>
+        <w:rPr>
+          <w:rFonts w:asciiTheme="minorHAnsi" w:hAnsiTheme="minorHAnsi"/>
+          <w:b/>
+          <w:sz w:val="24"/>
+          <w:szCs w:val="24"/>
+        </w:rPr>
+        <w:t xml:space="preserve"> 201</w:t>
+      </w:r>
+      <w:r>
+        <w:rPr>
+          <w:rFonts w:asciiTheme="minorHAnsi" w:hAnsiTheme="minorHAnsi"/>
+          <w:b/>
+          <w:sz w:val="24"/>
+          <w:szCs w:val="24"/>
+        </w:rPr>
+        <w:t>9</w:t>
+      </w:r>
+      <w:r>
+        <w:rPr>
+          <w:rFonts w:asciiTheme="minorHAnsi" w:hAnsiTheme="minorHAnsi"/>
+          <w:b/>
+          <w:sz w:val="24"/>
+          <w:szCs w:val="24"/>
+        </w:rPr>
+        <w:t xml:space="preserve"> – </w:t>
+      </w:r>
+      <w:r>
+        <w:rPr>
+          <w:rFonts w:asciiTheme="minorHAnsi" w:hAnsiTheme="minorHAnsi"/>
+          <w:b/>
+          <w:sz w:val="24"/>
+          <w:szCs w:val="24"/>
+        </w:rPr>
+        <w:t>May 2019</w:t>
+      </w:r>
+    </w:p>
+    <w:p>
+      <w:pPr>
+        <w:spacing w:after="0" w:line="259" w:lineRule="auto"/>
+      </w:pPr>
+      <w:r>
+        <w:rPr>
+          <w:rFonts w:asciiTheme="minorHAnsi" w:hAnsiTheme="minorHAnsi"/>
+        </w:rPr>
+        <w:t>Built</w:t>
+      </w:r>
+      <w:r>
+        <w:rPr>
+          <w:rFonts w:asciiTheme="minorHAnsi" w:hAnsiTheme="minorHAnsi"/>
+        </w:rPr>
+        <w:t xml:space="preserve"> </w:t>
+      </w:r>
+      <w:r>
+        <w:rPr>
+          <w:rFonts w:asciiTheme="minorHAnsi" w:hAnsiTheme="minorHAnsi"/>
+          <w:sz w:val="24"/>
+          <w:szCs w:val="24"/>
+        </w:rPr>
+        <w:t xml:space="preserve">a feature </w:t>
+      </w:r>
+      <w:r>
+        <w:rPr>
+          <w:rFonts w:asciiTheme="minorHAnsi" w:hAnsiTheme="minorHAnsi"/>
+          <w:sz w:val="24"/>
+          <w:szCs w:val="24"/>
+        </w:rPr>
+        <w:t>for</w:t>
+      </w:r>
+      <w:r>
+        <w:rPr>
+          <w:rFonts w:asciiTheme="minorHAnsi" w:hAnsiTheme="minorHAnsi"/>
+          <w:sz w:val="24"/>
+          <w:szCs w:val="24"/>
+        </w:rPr>
+        <w:t xml:space="preserve"> a web application</w:t>
+      </w:r>
+      <w:r>
+        <w:rPr>
+          <w:rFonts w:asciiTheme="minorHAnsi" w:hAnsiTheme="minorHAnsi"/>
+          <w:sz w:val="24"/>
+          <w:szCs w:val="24"/>
+        </w:rPr>
+        <w:t>.</w:t>
+      </w:r>
+      <w:r>
+        <w:rPr>
+          <w:rFonts w:asciiTheme="minorHAnsi" w:hAnsiTheme="minorHAnsi"/>
+          <w:sz w:val="24"/>
+          <w:szCs w:val="24"/>
+        </w:rPr>
+        <w:t xml:space="preserve"> </w:t>
+      </w:r>
+      <w:r>
+        <w:rPr>
+          <w:rFonts w:asciiTheme="minorHAnsi" w:hAnsiTheme="minorHAnsi"/>
+          <w:sz w:val="24"/>
+          <w:szCs w:val="24"/>
+        </w:rPr>
+        <w:t>R</w:t>
+      </w:r>
+      <w:r>
+        <w:rPr>
+          <w:rFonts w:asciiTheme="minorHAnsi" w:hAnsiTheme="minorHAnsi"/>
+          <w:sz w:val="24"/>
+          <w:szCs w:val="24"/>
+        </w:rPr>
+        <w:t>esponsibilities include</w:t>
+      </w:r>
+      <w:r>
+        <w:rPr>
+          <w:rFonts w:asciiTheme="minorHAnsi" w:hAnsiTheme="minorHAnsi"/>
+          <w:sz w:val="24"/>
+          <w:szCs w:val="24"/>
+        </w:rPr>
+        <w:t>d</w:t>
+      </w:r>
+      <w:r>
+        <w:rPr>
+          <w:rFonts w:asciiTheme="minorHAnsi" w:hAnsiTheme="minorHAnsi"/>
+          <w:sz w:val="24"/>
+          <w:szCs w:val="24"/>
+        </w:rPr>
+        <w:t xml:space="preserve"> designing, developing, documenting</w:t>
+      </w:r>
+      <w:r>
+        <w:rPr>
+          <w:rFonts w:asciiTheme="minorHAnsi" w:hAnsiTheme="minorHAnsi"/>
+          <w:sz w:val="24"/>
+          <w:szCs w:val="24"/>
+        </w:rPr>
+        <w:t>, and demoing</w:t>
+      </w:r>
+      <w:r>
+        <w:rPr>
+          <w:rFonts w:asciiTheme="minorHAnsi" w:hAnsiTheme="minorHAnsi"/>
+          <w:sz w:val="24"/>
+          <w:szCs w:val="24"/>
+        </w:rPr>
+        <w:t xml:space="preserve"> the feature. </w:t>
+      </w:r>
+    </w:p>
+    <w:p>
+      <w:pPr>
+        <w:spacing w:after="0" w:line="259" w:lineRule="auto"/>
+        <w:ind w:left="0" w:firstLine="0"/>
+        <w:rPr>
+          <w:rFonts w:asciiTheme="minorHAnsi" w:hAnsiTheme="minorHAnsi"/>
+          <w:b/>
+          <w:sz w:val="24"/>
+          <w:szCs w:val="24"/>
+        </w:rPr>
+      </w:pPr>
+      <w:r>
+        <w:rPr>
+          <w:rFonts w:asciiTheme="minorHAnsi" w:hAnsiTheme="minorHAnsi"/>
+          <w:b/>
+          <w:bCs/>
+          <w:sz w:val="24"/>
+          <w:szCs w:val="24"/>
+        </w:rPr>
+        <w:t xml:space="preserve">Web Developer </w:t>
+      </w:r>
+      <w:r>
+        <w:rPr>
+          <w:rFonts w:asciiTheme="minorHAnsi" w:hAnsiTheme="minorHAnsi"/>
+          <w:bCs/>
+          <w:sz w:val="24"/>
+          <w:szCs w:val="24"/>
+        </w:rPr>
+        <w:t xml:space="preserve">- </w:t>
+      </w:r>
+      <w:r>
+        <w:rPr>
+          <w:rFonts w:asciiTheme="minorHAnsi" w:hAnsiTheme="minorHAnsi"/>
+          <w:bCs/>
+          <w:szCs w:val="24"/>
+        </w:rPr>
+        <w:t>Marist College, Poughkeepsie, NY</w:t>
+      </w:r>
+      <w:r>
+        <w:rPr>
+          <w:rFonts w:asciiTheme="minorHAnsi" w:hAnsiTheme="minorHAnsi"/>
+          <w:szCs w:val="24"/>
+        </w:rPr>
+        <w:t xml:space="preserve">                                                                            </w:t>
+      </w:r>
+      <w:r>
+        <w:rPr>
+          <w:rFonts w:asciiTheme="minorHAnsi" w:hAnsiTheme="minorHAnsi"/>
+          <w:szCs w:val="24"/>
+        </w:rPr>
+        <w:t xml:space="preserve">  </w:t>
+      </w:r>
+      <w:r>
+        <w:rPr>
+          <w:rFonts w:asciiTheme="minorHAnsi" w:hAnsiTheme="minorHAnsi"/>
+          <w:b/>
+          <w:sz w:val="24"/>
+          <w:szCs w:val="24"/>
+        </w:rPr>
+        <w:t xml:space="preserve">May 2017 – </w:t>
+      </w:r>
+      <w:r>
+        <w:rPr>
+          <w:rFonts w:asciiTheme="minorHAnsi" w:hAnsiTheme="minorHAnsi"/>
+          <w:b/>
+          <w:sz w:val="24"/>
+          <w:szCs w:val="24"/>
+        </w:rPr>
+        <w:t>May 2019</w:t>
+      </w:r>
+    </w:p>
+    <w:p>
+      <w:pPr>
+        <w:spacing w:after="0" w:line="259" w:lineRule="auto"/>
+        <w:rPr>
+          <w:rFonts w:asciiTheme="minorHAnsi" w:hAnsiTheme="minorHAnsi"/>
+        </w:rPr>
+      </w:pPr>
+      <w:r>
+        <w:rPr>
+          <w:rFonts w:asciiTheme="minorHAnsi" w:hAnsiTheme="minorHAnsi"/>
+        </w:rPr>
+        <w:t>Responsibilities include</w:t>
+      </w:r>
+      <w:r>
+        <w:rPr>
+          <w:rFonts w:asciiTheme="minorHAnsi" w:hAnsiTheme="minorHAnsi"/>
+        </w:rPr>
+        <w:t>d</w:t>
+      </w:r>
+      <w:r>
+        <w:rPr>
+          <w:rFonts w:asciiTheme="minorHAnsi" w:hAnsiTheme="minorHAnsi"/>
+        </w:rPr>
+        <w:t xml:space="preserve"> building, updating, and maintaining Marist College web-applications</w:t>
+      </w:r>
+      <w:r>
+        <w:rPr>
+          <w:rFonts w:asciiTheme="minorHAnsi" w:hAnsiTheme="minorHAnsi"/>
+        </w:rPr>
+        <w:t xml:space="preserve"> and</w:t>
+      </w:r>
+      <w:r>
+        <w:rPr>
+          <w:rFonts w:asciiTheme="minorHAnsi" w:hAnsiTheme="minorHAnsi"/>
+        </w:rPr>
+        <w:t xml:space="preserve"> 3</w:t>
+      </w:r>
+      <w:r>
+        <w:rPr>
+          <w:rFonts w:asciiTheme="minorHAnsi" w:hAnsiTheme="minorHAnsi"/>
+          <w:vertAlign w:val="superscript"/>
+        </w:rPr>
+        <w:t>rd</w:t>
+      </w:r>
+      <w:r>
+        <w:rPr>
+          <w:rFonts w:asciiTheme="minorHAnsi" w:hAnsiTheme="minorHAnsi"/>
+        </w:rPr>
+        <w:t xml:space="preserve"> party web-applications developed by Marist. </w:t>
+      </w:r>
+    </w:p>
+    <w:p>
+      <w:pPr>
+        <w:spacing w:after="0" w:line="259" w:lineRule="auto"/>
+        <w:ind w:left="0" w:firstLine="0"/>
+        <w:rPr>
+          <w:rFonts w:asciiTheme="minorHAnsi" w:hAnsiTheme="minorHAnsi"/>
+          <w:b/>
+          <w:sz w:val="24"/>
+          <w:szCs w:val="24"/>
+        </w:rPr>
+      </w:pPr>
+      <w:r>
+        <w:rPr>
+          <w:rFonts w:asciiTheme="minorHAnsi" w:hAnsiTheme="minorHAnsi"/>
+          <w:b/>
+          <w:bCs/>
+          <w:sz w:val="24"/>
+          <w:szCs w:val="24"/>
+        </w:rPr>
         <w:t xml:space="preserve">Resident Assistant </w:t>
       </w:r>
       <w:r>
@@ -700,7 +1210,16 @@
           <w:sz w:val="24"/>
           <w:szCs w:val="24"/>
         </w:rPr>
-        <w:t xml:space="preserve">– </w:t>
+        <w:t>-</w:t>
+      </w:r>
+      <w:r>
+        <w:rPr>
+          <w:rFonts w:asciiTheme="minorHAnsi" w:hAnsiTheme="minorHAnsi"/>
+          <w:bCs/>
+          <w:sz w:val="24"/>
+          <w:szCs w:val="24"/>
+        </w:rPr>
+        <w:t xml:space="preserve"> </w:t>
       </w:r>
       <w:r>
         <w:rPr>
@@ -883,12 +1402,7 @@
         <w:t>***</w:t>
       </w:r>
       <w:r>
-        <w:t xml:space="preserve"> </w:t>
-      </w:r>
-      <w:bookmarkStart w:id="0" w:name="_GoBack"/>
-      <w:bookmarkEnd w:id="0"/>
-      <w:r>
-        <w:t xml:space="preserve">= </w:t>
+        <w:t xml:space="preserve"> = </w:t>
       </w:r>
       <w:r>
         <w:t xml:space="preserve">currently </w:t>
@@ -904,28 +1418,20 @@
       <w:pPr>
         <w:ind w:left="0" w:firstLine="0"/>
         <w:rPr>
-          <w:b/>
-          <w:sz w:val="24"/>
-          <w:szCs w:val="24"/>
-        </w:rPr>
-      </w:pPr>
-      <w:r>
-        <w:rPr>
-          <w:rFonts w:asciiTheme="minorHAnsi" w:hAnsiTheme="minorHAnsi"/>
-          <w:b/>
-          <w:sz w:val="24"/>
-          <w:szCs w:val="24"/>
-        </w:rPr>
-        <w:t xml:space="preserve">Web </w:t>
-      </w:r>
-      <w:r>
-        <w:rPr>
-          <w:rFonts w:asciiTheme="minorHAnsi" w:hAnsiTheme="minorHAnsi"/>
-          <w:b/>
-          <w:sz w:val="24"/>
-          <w:szCs w:val="24"/>
-        </w:rPr>
-        <w:t>App</w:t>
+          <w:rFonts w:asciiTheme="minorHAnsi" w:hAnsiTheme="minorHAnsi"/>
+          <w:b/>
+          <w:sz w:val="24"/>
+          <w:szCs w:val="24"/>
+        </w:rPr>
+      </w:pPr>
+      <w:r>
+        <w:rPr>
+          <w:rFonts w:asciiTheme="minorHAnsi" w:hAnsiTheme="minorHAnsi"/>
+          <w:b/>
+          <w:sz w:val="24"/>
+          <w:szCs w:val="24"/>
+        </w:rPr>
+        <w:t>Operating System</w:t>
       </w:r>
       <w:r>
         <w:rPr>
@@ -943,105 +1449,43 @@
           <w:sz w:val="24"/>
           <w:szCs w:val="24"/>
         </w:rPr>
-        <w:t>*</w:t>
-      </w:r>
-      <w:r>
-        <w:rPr>
-          <w:rFonts w:asciiTheme="minorHAnsi" w:hAnsiTheme="minorHAnsi"/>
-          <w:b/>
-          <w:sz w:val="24"/>
-          <w:szCs w:val="24"/>
-        </w:rPr>
-        <w:t>*</w:t>
-      </w:r>
-      <w:r>
-        <w:rPr>
-          <w:rFonts w:asciiTheme="minorHAnsi" w:hAnsiTheme="minorHAnsi"/>
-          <w:b/>
-          <w:sz w:val="24"/>
-          <w:szCs w:val="24"/>
-        </w:rPr>
-        <w:t>– School Project</w:t>
-      </w:r>
-      <w:r>
-        <w:rPr>
-          <w:rFonts w:asciiTheme="minorHAnsi" w:hAnsiTheme="minorHAnsi"/>
-          <w:b/>
-        </w:rPr>
-        <w:tab/>
-      </w:r>
-      <w:r>
-        <w:rPr>
-          <w:rFonts w:asciiTheme="minorHAnsi" w:hAnsiTheme="minorHAnsi"/>
-          <w:b/>
-        </w:rPr>
-        <w:tab/>
-      </w:r>
-      <w:r>
-        <w:rPr>
-          <w:rFonts w:asciiTheme="minorHAnsi" w:hAnsiTheme="minorHAnsi"/>
-          <w:b/>
-        </w:rPr>
-        <w:tab/>
-      </w:r>
-      <w:r>
-        <w:rPr>
-          <w:rFonts w:asciiTheme="minorHAnsi" w:hAnsiTheme="minorHAnsi"/>
-          <w:b/>
-        </w:rPr>
-        <w:tab/>
-      </w:r>
-      <w:r>
-        <w:rPr>
-          <w:rFonts w:asciiTheme="minorHAnsi" w:hAnsiTheme="minorHAnsi"/>
-          <w:b/>
-        </w:rPr>
-        <w:tab/>
-      </w:r>
-      <w:r>
-        <w:rPr>
-          <w:rFonts w:asciiTheme="minorHAnsi" w:hAnsiTheme="minorHAnsi"/>
-          <w:b/>
-        </w:rPr>
-        <w:tab/>
-      </w:r>
-      <w:r>
-        <w:rPr>
-          <w:rFonts w:asciiTheme="minorHAnsi" w:hAnsiTheme="minorHAnsi"/>
-          <w:b/>
-        </w:rPr>
-        <w:tab/>
-      </w:r>
-      <w:r>
-        <w:rPr>
-          <w:rFonts w:asciiTheme="minorHAnsi" w:hAnsiTheme="minorHAnsi"/>
-          <w:b/>
-        </w:rPr>
-        <w:tab/>
-      </w:r>
-      <w:r>
-        <w:rPr>
-          <w:rFonts w:asciiTheme="minorHAnsi" w:hAnsiTheme="minorHAnsi"/>
-          <w:b/>
-        </w:rPr>
-        <w:tab/>
-      </w:r>
-      <w:r>
-        <w:rPr>
-          <w:rFonts w:asciiTheme="minorHAnsi" w:hAnsiTheme="minorHAnsi"/>
-          <w:b/>
-        </w:rPr>
-        <w:tab/>
-        <w:t xml:space="preserve">           </w:t>
-      </w:r>
-      <w:r>
-        <w:rPr>
-          <w:rFonts w:asciiTheme="minorHAnsi" w:hAnsiTheme="minorHAnsi"/>
-          <w:b/>
-          <w:sz w:val="24"/>
-          <w:szCs w:val="24"/>
-        </w:rPr>
-        <w:t>Fall 2016</w:t>
+        <w:t xml:space="preserve"> </w:t>
+      </w:r>
+      <w:r>
+        <w:rPr>
+          <w:rFonts w:asciiTheme="minorHAnsi" w:hAnsiTheme="minorHAnsi"/>
+          <w:b/>
+          <w:sz w:val="24"/>
+          <w:szCs w:val="24"/>
+        </w:rPr>
+        <w:t>–</w:t>
+      </w:r>
+      <w:r>
+        <w:rPr>
+          <w:rFonts w:asciiTheme="minorHAnsi" w:hAnsiTheme="minorHAnsi"/>
+          <w:b/>
+          <w:sz w:val="24"/>
+          <w:szCs w:val="24"/>
+        </w:rPr>
+        <w:t xml:space="preserve"> </w:t>
+      </w:r>
+      <w:r>
+        <w:rPr>
+          <w:rFonts w:asciiTheme="minorHAnsi" w:hAnsiTheme="minorHAnsi"/>
+          <w:b/>
+          <w:sz w:val="24"/>
+          <w:szCs w:val="24"/>
+        </w:rPr>
+        <w:t>School Project</w:t>
+      </w:r>
+      <w:r>
+        <w:rPr>
+          <w:rFonts w:asciiTheme="minorHAnsi" w:hAnsiTheme="minorHAnsi"/>
+          <w:b/>
+          <w:sz w:val="24"/>
+          <w:szCs w:val="24"/>
+        </w:rPr>
+        <w:t xml:space="preserve">                                                                                                                     Fall 2018</w:t>
       </w:r>
     </w:p>
     <w:p>
@@ -1051,34 +1495,51 @@
           <w:ilvl w:val="0"/>
           <w:numId w:val="13"/>
         </w:numPr>
-      </w:pPr>
-      <w:r>
-        <w:rPr>
-          <w:rFonts w:asciiTheme="minorHAnsi" w:hAnsiTheme="minorHAnsi"/>
-          <w:szCs w:val="24"/>
+        <w:rPr>
+          <w:rFonts w:asciiTheme="minorHAnsi" w:hAnsiTheme="minorHAnsi"/>
+        </w:rPr>
+      </w:pPr>
+      <w:r>
+        <w:rPr>
+          <w:rFonts w:asciiTheme="minorHAnsi" w:hAnsiTheme="minorHAnsi"/>
         </w:rPr>
         <w:t>Developed</w:t>
       </w:r>
       <w:r>
         <w:rPr>
           <w:rFonts w:asciiTheme="minorHAnsi" w:hAnsiTheme="minorHAnsi"/>
-          <w:szCs w:val="24"/>
-        </w:rPr>
-        <w:t xml:space="preserve"> HTML, CSS, php, and s</w:t>
-      </w:r>
-      <w:r>
-        <w:rPr>
-          <w:rFonts w:asciiTheme="minorHAnsi" w:hAnsiTheme="minorHAnsi"/>
-          <w:szCs w:val="24"/>
-        </w:rPr>
-        <w:t>ql files for a class web-application</w:t>
-      </w:r>
-      <w:r>
-        <w:rPr>
-          <w:rFonts w:asciiTheme="minorHAnsi" w:hAnsiTheme="minorHAnsi"/>
-          <w:szCs w:val="24"/>
-        </w:rPr>
-        <w:t xml:space="preserve">. </w:t>
+        </w:rPr>
+        <w:t xml:space="preserve"> a browser</w:t>
+      </w:r>
+      <w:r>
+        <w:rPr>
+          <w:rFonts w:asciiTheme="minorHAnsi" w:hAnsiTheme="minorHAnsi"/>
+        </w:rPr>
+        <w:t>-</w:t>
+      </w:r>
+      <w:r>
+        <w:rPr>
+          <w:rFonts w:asciiTheme="minorHAnsi" w:hAnsiTheme="minorHAnsi"/>
+        </w:rPr>
+        <w:t xml:space="preserve">based operating system that </w:t>
+      </w:r>
+      <w:r>
+        <w:rPr>
+          <w:rFonts w:asciiTheme="minorHAnsi" w:hAnsiTheme="minorHAnsi"/>
+        </w:rPr>
+        <w:t>is modeled after the 6502 processor and is built</w:t>
+      </w:r>
+      <w:r>
+        <w:rPr>
+          <w:rFonts w:asciiTheme="minorHAnsi" w:hAnsiTheme="minorHAnsi"/>
+        </w:rPr>
+        <w:t xml:space="preserve"> in</w:t>
+      </w:r>
+      <w:r>
+        <w:rPr>
+          <w:rFonts w:asciiTheme="minorHAnsi" w:hAnsiTheme="minorHAnsi"/>
+        </w:rPr>
+        <w:t xml:space="preserve"> HTML, CSS, and Typescript.</w:t>
       </w:r>
     </w:p>
     <w:p>
@@ -1088,683 +1549,60 @@
           <w:ilvl w:val="0"/>
           <w:numId w:val="13"/>
         </w:numPr>
-      </w:pPr>
-      <w:r>
-        <w:rPr>
-          <w:rFonts w:asciiTheme="minorHAnsi" w:hAnsiTheme="minorHAnsi"/>
-          <w:b/>
-          <w:bCs/>
-          <w:szCs w:val="24"/>
+        <w:rPr>
+          <w:rFonts w:asciiTheme="minorHAnsi" w:hAnsiTheme="minorHAnsi"/>
+        </w:rPr>
+      </w:pPr>
+      <w:r>
+        <w:rPr>
+          <w:rFonts w:asciiTheme="minorHAnsi" w:hAnsiTheme="minorHAnsi"/>
+          <w:b/>
         </w:rPr>
         <w:t>Tools:</w:t>
       </w:r>
       <w:r>
         <w:rPr>
           <w:rFonts w:asciiTheme="minorHAnsi" w:hAnsiTheme="minorHAnsi"/>
-          <w:szCs w:val="24"/>
-        </w:rPr>
-        <w:t xml:space="preserve"> Bit Bucket, </w:t>
-      </w:r>
-      <w:r>
-        <w:rPr>
-          <w:rFonts w:asciiTheme="minorHAnsi" w:hAnsiTheme="minorHAnsi"/>
-          <w:szCs w:val="24"/>
-        </w:rPr>
-        <w:t>G</w:t>
-      </w:r>
-      <w:r>
-        <w:rPr>
-          <w:rFonts w:asciiTheme="minorHAnsi" w:hAnsiTheme="minorHAnsi"/>
-          <w:szCs w:val="24"/>
-        </w:rPr>
-        <w:t>IT</w:t>
-      </w:r>
-      <w:r>
-        <w:rPr>
-          <w:rFonts w:asciiTheme="minorHAnsi" w:hAnsiTheme="minorHAnsi"/>
-          <w:szCs w:val="24"/>
-        </w:rPr>
-        <w:t>,</w:t>
-      </w:r>
-      <w:r>
-        <w:rPr>
-          <w:rFonts w:asciiTheme="minorHAnsi" w:hAnsiTheme="minorHAnsi"/>
-          <w:szCs w:val="24"/>
-        </w:rPr>
-        <w:t xml:space="preserve"> Notepad</w:t>
-      </w:r>
-      <w:r>
-        <w:rPr>
-          <w:rFonts w:asciiTheme="minorHAnsi" w:hAnsiTheme="minorHAnsi"/>
-          <w:szCs w:val="24"/>
-        </w:rPr>
-        <w:t>.</w:t>
-      </w:r>
-      <w:r>
-        <w:rPr>
-          <w:rFonts w:asciiTheme="minorHAnsi" w:hAnsiTheme="minorHAnsi"/>
-          <w:szCs w:val="24"/>
         </w:rPr>
         <w:t xml:space="preserve"> </w:t>
+      </w:r>
+      <w:r>
+        <w:rPr>
+          <w:rFonts w:asciiTheme="minorHAnsi" w:hAnsiTheme="minorHAnsi"/>
+        </w:rPr>
+        <w:t xml:space="preserve">Git, Chrome Dev Tools, </w:t>
+      </w:r>
+      <w:proofErr w:type="spellStart"/>
+      <w:r>
+        <w:rPr>
+          <w:rFonts w:asciiTheme="minorHAnsi" w:hAnsiTheme="minorHAnsi"/>
+        </w:rPr>
+        <w:t>JSLint</w:t>
+      </w:r>
+      <w:proofErr w:type="spellEnd"/>
+      <w:r>
+        <w:rPr>
+          <w:rFonts w:asciiTheme="minorHAnsi" w:hAnsiTheme="minorHAnsi"/>
+        </w:rPr>
+        <w:t xml:space="preserve">, </w:t>
+      </w:r>
+      <w:proofErr w:type="spellStart"/>
+      <w:r>
+        <w:rPr>
+          <w:rFonts w:asciiTheme="minorHAnsi" w:hAnsiTheme="minorHAnsi"/>
+        </w:rPr>
+        <w:t>Webstorm</w:t>
+      </w:r>
+      <w:proofErr w:type="spellEnd"/>
+      <w:r>
+        <w:rPr>
+          <w:rFonts w:asciiTheme="minorHAnsi" w:hAnsiTheme="minorHAnsi"/>
+        </w:rPr>
+        <w:t xml:space="preserve"> IDE.</w:t>
       </w:r>
     </w:p>
     <w:p>
       <w:pPr>
-        <w:ind w:left="0" w:firstLine="0"/>
-        <w:rPr>
-          <w:rFonts w:asciiTheme="minorHAnsi" w:hAnsiTheme="minorHAnsi" w:cstheme="minorHAnsi"/>
-          <w:b/>
-        </w:rPr>
-      </w:pPr>
-      <w:r>
-        <w:rPr>
-          <w:rFonts w:asciiTheme="minorHAnsi" w:hAnsiTheme="minorHAnsi" w:cstheme="minorHAnsi"/>
-          <w:b/>
-          <w:sz w:val="24"/>
-          <w:szCs w:val="24"/>
-        </w:rPr>
-        <w:t>Interpreter</w:t>
-      </w:r>
-      <w:r>
-        <w:rPr>
-          <w:rFonts w:asciiTheme="minorHAnsi" w:hAnsiTheme="minorHAnsi" w:cstheme="minorHAnsi"/>
-          <w:b/>
-          <w:sz w:val="24"/>
-          <w:szCs w:val="24"/>
-        </w:rPr>
-        <w:t>*</w:t>
-      </w:r>
-      <w:r>
-        <w:rPr>
-          <w:rFonts w:asciiTheme="minorHAnsi" w:hAnsiTheme="minorHAnsi"/>
-          <w:b/>
-          <w:sz w:val="24"/>
-          <w:szCs w:val="24"/>
-        </w:rPr>
-        <w:t>–</w:t>
-      </w:r>
-      <w:r>
-        <w:rPr>
-          <w:rFonts w:asciiTheme="minorHAnsi" w:hAnsiTheme="minorHAnsi"/>
-          <w:b/>
-          <w:sz w:val="24"/>
-          <w:szCs w:val="24"/>
-        </w:rPr>
-        <w:t xml:space="preserve"> School Project</w:t>
-      </w:r>
-      <w:r>
-        <w:rPr>
-          <w:rFonts w:asciiTheme="minorHAnsi" w:hAnsiTheme="minorHAnsi" w:cstheme="minorHAnsi"/>
-          <w:b/>
-        </w:rPr>
-        <w:tab/>
-      </w:r>
-      <w:r>
-        <w:rPr>
-          <w:rFonts w:asciiTheme="minorHAnsi" w:hAnsiTheme="minorHAnsi" w:cstheme="minorHAnsi"/>
-          <w:b/>
-        </w:rPr>
-        <w:tab/>
-      </w:r>
-      <w:r>
-        <w:rPr>
-          <w:rFonts w:asciiTheme="minorHAnsi" w:hAnsiTheme="minorHAnsi" w:cstheme="minorHAnsi"/>
-          <w:b/>
-        </w:rPr>
-        <w:tab/>
-      </w:r>
-      <w:r>
-        <w:rPr>
-          <w:rFonts w:asciiTheme="minorHAnsi" w:hAnsiTheme="minorHAnsi" w:cstheme="minorHAnsi"/>
-          <w:b/>
-        </w:rPr>
-        <w:tab/>
-      </w:r>
-      <w:r>
-        <w:rPr>
-          <w:rFonts w:asciiTheme="minorHAnsi" w:hAnsiTheme="minorHAnsi" w:cstheme="minorHAnsi"/>
-          <w:b/>
-        </w:rPr>
-        <w:tab/>
-      </w:r>
-      <w:r>
-        <w:rPr>
-          <w:rFonts w:asciiTheme="minorHAnsi" w:hAnsiTheme="minorHAnsi" w:cstheme="minorHAnsi"/>
-          <w:b/>
-        </w:rPr>
-        <w:tab/>
-      </w:r>
-      <w:r>
-        <w:rPr>
-          <w:rFonts w:asciiTheme="minorHAnsi" w:hAnsiTheme="minorHAnsi" w:cstheme="minorHAnsi"/>
-          <w:b/>
-        </w:rPr>
-        <w:tab/>
-      </w:r>
-      <w:r>
-        <w:rPr>
-          <w:rFonts w:asciiTheme="minorHAnsi" w:hAnsiTheme="minorHAnsi" w:cstheme="minorHAnsi"/>
-          <w:b/>
-        </w:rPr>
-        <w:tab/>
-      </w:r>
-      <w:r>
-        <w:rPr>
-          <w:rFonts w:asciiTheme="minorHAnsi" w:hAnsiTheme="minorHAnsi" w:cstheme="minorHAnsi"/>
-          <w:b/>
-        </w:rPr>
-        <w:tab/>
-        <w:t xml:space="preserve">     </w:t>
-      </w:r>
-      <w:r>
-        <w:rPr>
-          <w:rFonts w:asciiTheme="minorHAnsi" w:hAnsiTheme="minorHAnsi" w:cstheme="minorHAnsi"/>
-          <w:b/>
-        </w:rPr>
-        <w:t xml:space="preserve">              </w:t>
-      </w:r>
-      <w:r>
-        <w:rPr>
-          <w:rFonts w:asciiTheme="minorHAnsi" w:hAnsiTheme="minorHAnsi" w:cstheme="minorHAnsi"/>
-          <w:b/>
-          <w:sz w:val="24"/>
-          <w:szCs w:val="24"/>
-        </w:rPr>
-        <w:t>Spring</w:t>
-      </w:r>
-      <w:r>
-        <w:rPr>
-          <w:rFonts w:asciiTheme="minorHAnsi" w:hAnsiTheme="minorHAnsi" w:cstheme="minorHAnsi"/>
-          <w:sz w:val="24"/>
-          <w:szCs w:val="24"/>
-        </w:rPr>
-        <w:t xml:space="preserve"> </w:t>
-      </w:r>
-      <w:r>
-        <w:rPr>
-          <w:rFonts w:asciiTheme="minorHAnsi" w:hAnsiTheme="minorHAnsi" w:cstheme="minorHAnsi"/>
-          <w:b/>
-          <w:sz w:val="24"/>
-          <w:szCs w:val="24"/>
-        </w:rPr>
-        <w:t>2017</w:t>
-      </w:r>
-    </w:p>
-    <w:p>
-      <w:pPr>
-        <w:pStyle w:val="ListParagraph"/>
-        <w:numPr>
-          <w:ilvl w:val="0"/>
-          <w:numId w:val="13"/>
-        </w:numPr>
-        <w:rPr>
-          <w:rFonts w:asciiTheme="minorHAnsi" w:hAnsiTheme="minorHAnsi" w:cstheme="minorHAnsi"/>
-        </w:rPr>
-      </w:pPr>
-      <w:r>
-        <w:rPr>
-          <w:rFonts w:asciiTheme="minorHAnsi" w:hAnsiTheme="minorHAnsi" w:cstheme="minorHAnsi"/>
-        </w:rPr>
-        <w:t>Developed</w:t>
-      </w:r>
-      <w:r>
-        <w:rPr>
-          <w:rFonts w:asciiTheme="minorHAnsi" w:hAnsiTheme="minorHAnsi" w:cstheme="minorHAnsi"/>
-        </w:rPr>
-        <w:t xml:space="preserve"> a </w:t>
-      </w:r>
-      <w:r>
-        <w:rPr>
-          <w:rFonts w:asciiTheme="minorHAnsi" w:hAnsiTheme="minorHAnsi" w:cstheme="minorHAnsi"/>
-        </w:rPr>
-        <w:t xml:space="preserve">toy </w:t>
-      </w:r>
-      <w:r>
-        <w:rPr>
-          <w:rFonts w:asciiTheme="minorHAnsi" w:hAnsiTheme="minorHAnsi" w:cstheme="minorHAnsi"/>
-        </w:rPr>
-        <w:t>language that is interpreted an executed by an i</w:t>
-      </w:r>
-      <w:r>
-        <w:rPr>
-          <w:rFonts w:asciiTheme="minorHAnsi" w:hAnsiTheme="minorHAnsi" w:cstheme="minorHAnsi"/>
-        </w:rPr>
-        <w:t>nterpreter. Built in C/</w:t>
-      </w:r>
-      <w:r>
-        <w:rPr>
-          <w:rFonts w:asciiTheme="minorHAnsi" w:hAnsiTheme="minorHAnsi" w:cstheme="minorHAnsi"/>
-        </w:rPr>
-        <w:t>C++.</w:t>
-      </w:r>
-    </w:p>
-    <w:p>
-      <w:pPr>
-        <w:pStyle w:val="ListParagraph"/>
-        <w:numPr>
-          <w:ilvl w:val="0"/>
-          <w:numId w:val="13"/>
-        </w:numPr>
-        <w:rPr>
-          <w:rFonts w:asciiTheme="minorHAnsi" w:hAnsiTheme="minorHAnsi" w:cstheme="minorHAnsi"/>
-        </w:rPr>
-      </w:pPr>
-      <w:r>
-        <w:rPr>
-          <w:rFonts w:asciiTheme="minorHAnsi" w:hAnsiTheme="minorHAnsi" w:cstheme="minorHAnsi"/>
-          <w:b/>
-        </w:rPr>
-        <w:t>Tools:</w:t>
-      </w:r>
-      <w:r>
-        <w:rPr>
-          <w:rFonts w:asciiTheme="minorHAnsi" w:hAnsiTheme="minorHAnsi" w:cstheme="minorHAnsi"/>
-        </w:rPr>
-        <w:t xml:space="preserve"> Clion IDE, Terminal, GIT, Sublime</w:t>
-      </w:r>
-      <w:r>
-        <w:rPr>
-          <w:rFonts w:asciiTheme="minorHAnsi" w:hAnsiTheme="minorHAnsi" w:cstheme="minorHAnsi"/>
-        </w:rPr>
-        <w:t>.</w:t>
-      </w:r>
-    </w:p>
-    <w:p>
-      <w:pPr>
-        <w:ind w:left="0" w:firstLine="0"/>
-        <w:rPr>
-          <w:rFonts w:asciiTheme="minorHAnsi" w:hAnsiTheme="minorHAnsi"/>
-          <w:b/>
-          <w:szCs w:val="24"/>
-        </w:rPr>
-      </w:pPr>
-      <w:r>
-        <w:rPr>
-          <w:rFonts w:asciiTheme="minorHAnsi" w:hAnsiTheme="minorHAnsi"/>
-          <w:b/>
-          <w:sz w:val="24"/>
-          <w:szCs w:val="24"/>
-        </w:rPr>
-        <w:t>Web App</w:t>
-      </w:r>
-      <w:r>
-        <w:rPr>
-          <w:rFonts w:asciiTheme="minorHAnsi" w:hAnsiTheme="minorHAnsi"/>
-          <w:b/>
-          <w:sz w:val="24"/>
-          <w:szCs w:val="24"/>
-        </w:rPr>
-        <w:t>*</w:t>
-      </w:r>
-      <w:r>
-        <w:rPr>
-          <w:rFonts w:asciiTheme="minorHAnsi" w:hAnsiTheme="minorHAnsi"/>
-          <w:b/>
-          <w:sz w:val="24"/>
-          <w:szCs w:val="24"/>
-        </w:rPr>
-        <w:t>–</w:t>
-      </w:r>
-      <w:r>
-        <w:rPr>
-          <w:rFonts w:asciiTheme="minorHAnsi" w:hAnsiTheme="minorHAnsi"/>
-          <w:b/>
-          <w:sz w:val="24"/>
-          <w:szCs w:val="24"/>
-        </w:rPr>
-        <w:t xml:space="preserve"> P</w:t>
-      </w:r>
-      <w:r>
-        <w:rPr>
-          <w:rFonts w:asciiTheme="minorHAnsi" w:hAnsiTheme="minorHAnsi"/>
-          <w:b/>
-          <w:sz w:val="24"/>
-          <w:szCs w:val="24"/>
-        </w:rPr>
-        <w:t>ortfolio</w:t>
-      </w:r>
-      <w:r>
-        <w:rPr>
-          <w:rFonts w:asciiTheme="minorHAnsi" w:hAnsiTheme="minorHAnsi"/>
-          <w:b/>
-          <w:sz w:val="24"/>
-          <w:szCs w:val="24"/>
-        </w:rPr>
-        <w:t xml:space="preserve"> Site</w:t>
-      </w:r>
-      <w:r>
-        <w:rPr>
-          <w:rFonts w:asciiTheme="minorHAnsi" w:hAnsiTheme="minorHAnsi"/>
-          <w:sz w:val="24"/>
-          <w:szCs w:val="24"/>
-        </w:rPr>
-        <w:tab/>
-      </w:r>
-      <w:r>
-        <w:rPr>
-          <w:rFonts w:asciiTheme="minorHAnsi" w:hAnsiTheme="minorHAnsi"/>
-          <w:sz w:val="24"/>
-          <w:szCs w:val="24"/>
-        </w:rPr>
-        <w:tab/>
-      </w:r>
-      <w:r>
-        <w:rPr>
-          <w:rFonts w:asciiTheme="minorHAnsi" w:hAnsiTheme="minorHAnsi"/>
-          <w:sz w:val="24"/>
-          <w:szCs w:val="24"/>
-        </w:rPr>
-        <w:tab/>
-      </w:r>
-      <w:r>
-        <w:rPr>
-          <w:rFonts w:asciiTheme="minorHAnsi" w:hAnsiTheme="minorHAnsi"/>
-          <w:sz w:val="24"/>
-          <w:szCs w:val="24"/>
-        </w:rPr>
-        <w:tab/>
-      </w:r>
-      <w:r>
-        <w:rPr>
-          <w:rFonts w:asciiTheme="minorHAnsi" w:hAnsiTheme="minorHAnsi"/>
-          <w:sz w:val="24"/>
-          <w:szCs w:val="24"/>
-        </w:rPr>
-        <w:tab/>
-      </w:r>
-      <w:r>
-        <w:rPr>
-          <w:rFonts w:asciiTheme="minorHAnsi" w:hAnsiTheme="minorHAnsi"/>
-          <w:sz w:val="24"/>
-          <w:szCs w:val="24"/>
-        </w:rPr>
-        <w:tab/>
-      </w:r>
-      <w:r>
-        <w:rPr>
-          <w:rFonts w:asciiTheme="minorHAnsi" w:hAnsiTheme="minorHAnsi"/>
-          <w:sz w:val="24"/>
-          <w:szCs w:val="24"/>
-        </w:rPr>
-        <w:tab/>
-      </w:r>
-      <w:r>
-        <w:rPr>
-          <w:rFonts w:asciiTheme="minorHAnsi" w:hAnsiTheme="minorHAnsi"/>
-          <w:sz w:val="24"/>
-          <w:szCs w:val="24"/>
-        </w:rPr>
-        <w:tab/>
-        <w:t xml:space="preserve">         </w:t>
-      </w:r>
-      <w:r>
-        <w:rPr>
-          <w:rFonts w:asciiTheme="minorHAnsi" w:hAnsiTheme="minorHAnsi"/>
-          <w:b/>
-          <w:sz w:val="24"/>
-          <w:szCs w:val="24"/>
-        </w:rPr>
-        <w:t xml:space="preserve">Summer 2017 </w:t>
-      </w:r>
-      <w:r>
-        <w:rPr>
-          <w:rFonts w:asciiTheme="minorHAnsi" w:hAnsiTheme="minorHAnsi"/>
-          <w:b/>
-          <w:sz w:val="24"/>
-          <w:szCs w:val="24"/>
-        </w:rPr>
-        <w:t>–</w:t>
-      </w:r>
-      <w:r>
-        <w:rPr>
-          <w:rFonts w:asciiTheme="minorHAnsi" w:hAnsiTheme="minorHAnsi"/>
-          <w:b/>
-          <w:sz w:val="24"/>
-          <w:szCs w:val="24"/>
-        </w:rPr>
-        <w:t xml:space="preserve"> Current</w:t>
-      </w:r>
-    </w:p>
-    <w:p>
-      <w:pPr>
-        <w:pStyle w:val="ListParagraph"/>
-        <w:numPr>
-          <w:ilvl w:val="0"/>
-          <w:numId w:val="16"/>
-        </w:numPr>
-      </w:pPr>
-      <w:r>
-        <w:rPr>
-          <w:rFonts w:asciiTheme="minorHAnsi" w:hAnsiTheme="minorHAnsi"/>
-          <w:szCs w:val="24"/>
-        </w:rPr>
-        <w:t>D</w:t>
-      </w:r>
-      <w:r>
-        <w:rPr>
-          <w:rFonts w:asciiTheme="minorHAnsi" w:hAnsiTheme="minorHAnsi"/>
-          <w:szCs w:val="24"/>
-        </w:rPr>
-        <w:t>eveloping a personal portfolio site to sho</w:t>
-      </w:r>
-      <w:r>
-        <w:rPr>
-          <w:rFonts w:asciiTheme="minorHAnsi" w:hAnsiTheme="minorHAnsi"/>
-          <w:szCs w:val="24"/>
-        </w:rPr>
-        <w:t xml:space="preserve">wcase projects. Building </w:t>
-      </w:r>
-      <w:r>
-        <w:rPr>
-          <w:rFonts w:asciiTheme="minorHAnsi" w:hAnsiTheme="minorHAnsi"/>
-          <w:szCs w:val="24"/>
-        </w:rPr>
-        <w:t>with HTML, Bootstrap, Angular, CSS, and JS.</w:t>
-      </w:r>
-    </w:p>
-    <w:p>
-      <w:pPr>
-        <w:pStyle w:val="ListParagraph"/>
-        <w:numPr>
-          <w:ilvl w:val="0"/>
-          <w:numId w:val="13"/>
-        </w:numPr>
-      </w:pPr>
-      <w:r>
-        <w:rPr>
-          <w:rFonts w:asciiTheme="minorHAnsi" w:hAnsiTheme="minorHAnsi"/>
-          <w:b/>
-          <w:bCs/>
-          <w:szCs w:val="24"/>
-        </w:rPr>
-        <w:t>Tools:</w:t>
-      </w:r>
-      <w:r>
-        <w:rPr>
-          <w:rFonts w:asciiTheme="minorHAnsi" w:hAnsiTheme="minorHAnsi"/>
-          <w:szCs w:val="24"/>
-        </w:rPr>
-        <w:t xml:space="preserve"> Sublime, Google Chrome Dev Tools, GIT, Udemy Courseware.</w:t>
-      </w:r>
-      <w:r>
-        <w:rPr>
-          <w:rFonts w:asciiTheme="minorHAnsi" w:hAnsiTheme="minorHAnsi"/>
-          <w:szCs w:val="24"/>
-        </w:rPr>
-        <w:t xml:space="preserve"> </w:t>
-      </w:r>
-    </w:p>
-    <w:p>
-      <w:pPr>
-        <w:ind w:left="0" w:firstLine="0"/>
-        <w:rPr>
-          <w:rFonts w:asciiTheme="minorHAnsi" w:hAnsiTheme="minorHAnsi"/>
-          <w:b/>
-          <w:sz w:val="24"/>
-          <w:szCs w:val="24"/>
-        </w:rPr>
-      </w:pPr>
-      <w:r>
-        <w:rPr>
-          <w:rFonts w:asciiTheme="minorHAnsi" w:hAnsiTheme="minorHAnsi"/>
-          <w:b/>
-          <w:sz w:val="24"/>
-          <w:szCs w:val="24"/>
-        </w:rPr>
-        <w:t>Operating System</w:t>
-      </w:r>
-      <w:r>
-        <w:rPr>
-          <w:rFonts w:asciiTheme="minorHAnsi" w:hAnsiTheme="minorHAnsi"/>
-          <w:b/>
-          <w:sz w:val="24"/>
-          <w:szCs w:val="24"/>
-        </w:rPr>
-        <w:t>*</w:t>
-      </w:r>
-      <w:r>
-        <w:rPr>
-          <w:rFonts w:asciiTheme="minorHAnsi" w:hAnsiTheme="minorHAnsi"/>
-          <w:b/>
-          <w:sz w:val="24"/>
-          <w:szCs w:val="24"/>
-        </w:rPr>
-        <w:t>–</w:t>
-      </w:r>
-      <w:r>
-        <w:rPr>
-          <w:rFonts w:asciiTheme="minorHAnsi" w:hAnsiTheme="minorHAnsi"/>
-          <w:b/>
-          <w:sz w:val="24"/>
-          <w:szCs w:val="24"/>
-        </w:rPr>
-        <w:t>School Project</w:t>
-      </w:r>
-      <w:r>
-        <w:rPr>
-          <w:rFonts w:asciiTheme="minorHAnsi" w:hAnsiTheme="minorHAnsi"/>
-          <w:b/>
-          <w:sz w:val="24"/>
-          <w:szCs w:val="24"/>
-        </w:rPr>
-        <w:t xml:space="preserve">                                                                                                                       Fall 2018</w:t>
-      </w:r>
-    </w:p>
-    <w:p>
-      <w:pPr>
-        <w:pStyle w:val="ListParagraph"/>
-        <w:numPr>
-          <w:ilvl w:val="0"/>
-          <w:numId w:val="13"/>
-        </w:numPr>
-        <w:rPr>
-          <w:rFonts w:asciiTheme="minorHAnsi" w:hAnsiTheme="minorHAnsi"/>
-        </w:rPr>
-      </w:pPr>
-      <w:r>
-        <w:rPr>
-          <w:rFonts w:asciiTheme="minorHAnsi" w:hAnsiTheme="minorHAnsi"/>
-        </w:rPr>
-        <w:t>Developed</w:t>
-      </w:r>
-      <w:r>
-        <w:rPr>
-          <w:rFonts w:asciiTheme="minorHAnsi" w:hAnsiTheme="minorHAnsi"/>
-        </w:rPr>
-        <w:t xml:space="preserve"> a browser</w:t>
-      </w:r>
-      <w:r>
-        <w:rPr>
-          <w:rFonts w:asciiTheme="minorHAnsi" w:hAnsiTheme="minorHAnsi"/>
-        </w:rPr>
-        <w:t>-</w:t>
-      </w:r>
-      <w:r>
-        <w:rPr>
-          <w:rFonts w:asciiTheme="minorHAnsi" w:hAnsiTheme="minorHAnsi"/>
-        </w:rPr>
-        <w:t xml:space="preserve">based operating system that </w:t>
-      </w:r>
-      <w:r>
-        <w:rPr>
-          <w:rFonts w:asciiTheme="minorHAnsi" w:hAnsiTheme="minorHAnsi"/>
-        </w:rPr>
-        <w:t>is modeled after the 6502 processor and is built</w:t>
-      </w:r>
-      <w:r>
-        <w:rPr>
-          <w:rFonts w:asciiTheme="minorHAnsi" w:hAnsiTheme="minorHAnsi"/>
-        </w:rPr>
-        <w:t xml:space="preserve"> in</w:t>
-      </w:r>
-      <w:r>
-        <w:rPr>
-          <w:rFonts w:asciiTheme="minorHAnsi" w:hAnsiTheme="minorHAnsi"/>
-        </w:rPr>
-        <w:t xml:space="preserve"> HTML, CSS, and Typescript.</w:t>
-      </w:r>
-    </w:p>
-    <w:p>
-      <w:pPr>
-        <w:pStyle w:val="ListParagraph"/>
-        <w:numPr>
-          <w:ilvl w:val="0"/>
-          <w:numId w:val="13"/>
-        </w:numPr>
-        <w:rPr>
-          <w:rFonts w:asciiTheme="minorHAnsi" w:hAnsiTheme="minorHAnsi"/>
-        </w:rPr>
-      </w:pPr>
-      <w:r>
-        <w:rPr>
-          <w:rFonts w:asciiTheme="minorHAnsi" w:hAnsiTheme="minorHAnsi"/>
-          <w:b/>
-        </w:rPr>
-        <w:t>Tools:</w:t>
-      </w:r>
-      <w:r>
-        <w:rPr>
-          <w:rFonts w:asciiTheme="minorHAnsi" w:hAnsiTheme="minorHAnsi"/>
-        </w:rPr>
-        <w:t xml:space="preserve"> </w:t>
-      </w:r>
-      <w:r>
-        <w:rPr>
-          <w:rFonts w:asciiTheme="minorHAnsi" w:hAnsiTheme="minorHAnsi"/>
-        </w:rPr>
-        <w:t xml:space="preserve">Git, Chrome Dev Tools, </w:t>
-      </w:r>
-      <w:proofErr w:type="spellStart"/>
-      <w:r>
-        <w:rPr>
-          <w:rFonts w:asciiTheme="minorHAnsi" w:hAnsiTheme="minorHAnsi"/>
-        </w:rPr>
-        <w:t>JSLint</w:t>
-      </w:r>
-      <w:proofErr w:type="spellEnd"/>
-      <w:r>
-        <w:rPr>
-          <w:rFonts w:asciiTheme="minorHAnsi" w:hAnsiTheme="minorHAnsi"/>
-        </w:rPr>
-        <w:t xml:space="preserve">, </w:t>
-      </w:r>
-      <w:proofErr w:type="spellStart"/>
-      <w:r>
-        <w:rPr>
-          <w:rFonts w:asciiTheme="minorHAnsi" w:hAnsiTheme="minorHAnsi"/>
-        </w:rPr>
-        <w:t>Webstorm</w:t>
-      </w:r>
-      <w:proofErr w:type="spellEnd"/>
-      <w:r>
-        <w:rPr>
-          <w:rFonts w:asciiTheme="minorHAnsi" w:hAnsiTheme="minorHAnsi"/>
-        </w:rPr>
-        <w:t xml:space="preserve"> IDE.</w:t>
-      </w:r>
-    </w:p>
-    <w:p>
-      <w:pPr>
         <w:spacing w:after="0" w:line="259" w:lineRule="auto"/>
         <w:ind w:left="0" w:firstLine="0"/>
         <w:rPr>
@@ -1781,7 +1619,25 @@
           <w:sz w:val="24"/>
           <w:szCs w:val="24"/>
         </w:rPr>
-        <w:t>Maze Game**</w:t>
+        <w:t>Puzzle</w:t>
+      </w:r>
+      <w:r>
+        <w:rPr>
+          <w:rFonts w:asciiTheme="minorHAnsi" w:hAnsiTheme="minorHAnsi"/>
+          <w:b/>
+          <w:sz w:val="24"/>
+          <w:szCs w:val="24"/>
+        </w:rPr>
+        <w:t xml:space="preserve"> Game*</w:t>
+      </w:r>
+      <w:r>
+        <w:rPr>
+          <w:rFonts w:asciiTheme="minorHAnsi" w:hAnsiTheme="minorHAnsi"/>
+          <w:b/>
+          <w:sz w:val="24"/>
+          <w:szCs w:val="24"/>
+        </w:rPr>
+        <w:t xml:space="preserve"> </w:t>
       </w:r>
       <w:r>
         <w:rPr>
@@ -1799,6 +1655,15 @@
           <w:sz w:val="24"/>
           <w:szCs w:val="24"/>
         </w:rPr>
+        <w:t xml:space="preserve"> </w:t>
+      </w:r>
+      <w:r>
+        <w:rPr>
+          <w:rFonts w:asciiTheme="minorHAnsi" w:hAnsiTheme="minorHAnsi"/>
+          <w:b/>
+          <w:sz w:val="24"/>
+          <w:szCs w:val="24"/>
+        </w:rPr>
         <w:t xml:space="preserve">School Project                                                     </w:t>
       </w:r>
       <w:r>
@@ -1808,6 +1673,15 @@
           <w:sz w:val="24"/>
           <w:szCs w:val="24"/>
         </w:rPr>
+        <w:t xml:space="preserve">                                    </w:t>
+      </w:r>
+      <w:r>
+        <w:rPr>
+          <w:rFonts w:asciiTheme="minorHAnsi" w:hAnsiTheme="minorHAnsi"/>
+          <w:b/>
+          <w:sz w:val="24"/>
+          <w:szCs w:val="24"/>
+        </w:rPr>
         <w:tab/>
       </w:r>
       <w:r>
@@ -1817,35 +1691,43 @@
           <w:sz w:val="24"/>
           <w:szCs w:val="24"/>
         </w:rPr>
-        <w:tab/>
-      </w:r>
-      <w:r>
-        <w:rPr>
-          <w:rFonts w:asciiTheme="minorHAnsi" w:hAnsiTheme="minorHAnsi"/>
-          <w:b/>
-          <w:sz w:val="24"/>
-          <w:szCs w:val="24"/>
-        </w:rPr>
-        <w:tab/>
-      </w:r>
-      <w:r>
-        <w:rPr>
-          <w:rFonts w:asciiTheme="minorHAnsi" w:hAnsiTheme="minorHAnsi"/>
-          <w:b/>
-          <w:sz w:val="24"/>
-          <w:szCs w:val="24"/>
-        </w:rPr>
-        <w:tab/>
-        <w:t>Spring 2019</w:t>
-      </w:r>
-      <w:r>
-        <w:rPr>
-          <w:rFonts w:asciiTheme="minorHAnsi" w:hAnsiTheme="minorHAnsi"/>
-          <w:b/>
-          <w:sz w:val="24"/>
-          <w:szCs w:val="24"/>
-        </w:rPr>
-        <w:t xml:space="preserve"> – Current</w:t>
+        <w:t xml:space="preserve">           </w:t>
+      </w:r>
+      <w:r>
+        <w:rPr>
+          <w:rFonts w:asciiTheme="minorHAnsi" w:hAnsiTheme="minorHAnsi"/>
+          <w:b/>
+          <w:sz w:val="24"/>
+          <w:szCs w:val="24"/>
+        </w:rPr>
+        <w:t>April</w:t>
+      </w:r>
+      <w:r>
+        <w:rPr>
+          <w:rFonts w:asciiTheme="minorHAnsi" w:hAnsiTheme="minorHAnsi"/>
+          <w:b/>
+          <w:sz w:val="24"/>
+          <w:szCs w:val="24"/>
+        </w:rPr>
+        <w:t xml:space="preserve"> 2019</w:t>
+      </w:r>
+      <w:r>
+        <w:rPr>
+          <w:rFonts w:asciiTheme="minorHAnsi" w:hAnsiTheme="minorHAnsi"/>
+          <w:b/>
+          <w:sz w:val="24"/>
+          <w:szCs w:val="24"/>
+        </w:rPr>
+        <w:t xml:space="preserve"> – </w:t>
+      </w:r>
+      <w:r>
+        <w:rPr>
+          <w:rFonts w:asciiTheme="minorHAnsi" w:hAnsiTheme="minorHAnsi"/>
+          <w:b/>
+          <w:sz w:val="24"/>
+          <w:szCs w:val="24"/>
+        </w:rPr>
+        <w:t>May 2019</w:t>
       </w:r>
     </w:p>
     <w:p>
@@ -1868,15 +1750,87 @@
           <w:sz w:val="24"/>
           <w:szCs w:val="24"/>
         </w:rPr>
-        <w:t>Developing a game written in C++ that utilizes DFA/NFAs to build a level and model AI behavior within the game. The objective of the game is to escape a maze without getting caught</w:t>
-      </w:r>
-      <w:r>
-        <w:rPr>
-          <w:rFonts w:asciiTheme="minorHAnsi" w:hAnsiTheme="minorHAnsi"/>
-          <w:sz w:val="24"/>
-          <w:szCs w:val="24"/>
-        </w:rPr>
-        <w:t xml:space="preserve"> by a monster</w:t>
+        <w:t>A</w:t>
+      </w:r>
+      <w:r>
+        <w:rPr>
+          <w:rFonts w:asciiTheme="minorHAnsi" w:hAnsiTheme="minorHAnsi"/>
+          <w:sz w:val="24"/>
+          <w:szCs w:val="24"/>
+        </w:rPr>
+        <w:t xml:space="preserve"> </w:t>
+      </w:r>
+      <w:r>
+        <w:rPr>
+          <w:rFonts w:asciiTheme="minorHAnsi" w:hAnsiTheme="minorHAnsi"/>
+          <w:sz w:val="24"/>
+          <w:szCs w:val="24"/>
+        </w:rPr>
+        <w:t xml:space="preserve">puzzle game </w:t>
+      </w:r>
+      <w:r>
+        <w:rPr>
+          <w:rFonts w:asciiTheme="minorHAnsi" w:hAnsiTheme="minorHAnsi"/>
+          <w:sz w:val="24"/>
+          <w:szCs w:val="24"/>
+        </w:rPr>
+        <w:t xml:space="preserve">written in </w:t>
+      </w:r>
+      <w:r>
+        <w:rPr>
+          <w:rFonts w:asciiTheme="minorHAnsi" w:hAnsiTheme="minorHAnsi"/>
+          <w:sz w:val="24"/>
+          <w:szCs w:val="24"/>
+        </w:rPr>
+        <w:t>java</w:t>
+      </w:r>
+      <w:r>
+        <w:rPr>
+          <w:rFonts w:asciiTheme="minorHAnsi" w:hAnsiTheme="minorHAnsi"/>
+          <w:sz w:val="24"/>
+          <w:szCs w:val="24"/>
+        </w:rPr>
+        <w:t xml:space="preserve"> that </w:t>
+      </w:r>
+      <w:r>
+        <w:rPr>
+          <w:rFonts w:asciiTheme="minorHAnsi" w:hAnsiTheme="minorHAnsi"/>
+          <w:sz w:val="24"/>
+          <w:szCs w:val="24"/>
+        </w:rPr>
+        <w:t>u</w:t>
+      </w:r>
+      <w:r>
+        <w:rPr>
+          <w:rFonts w:asciiTheme="minorHAnsi" w:hAnsiTheme="minorHAnsi"/>
+          <w:sz w:val="24"/>
+          <w:szCs w:val="24"/>
+        </w:rPr>
+        <w:t>s</w:t>
+      </w:r>
+      <w:r>
+        <w:rPr>
+          <w:rFonts w:asciiTheme="minorHAnsi" w:hAnsiTheme="minorHAnsi"/>
+          <w:sz w:val="24"/>
+          <w:szCs w:val="24"/>
+        </w:rPr>
+        <w:t>es</w:t>
+      </w:r>
+      <w:r>
+        <w:rPr>
+          <w:rFonts w:asciiTheme="minorHAnsi" w:hAnsiTheme="minorHAnsi"/>
+          <w:sz w:val="24"/>
+          <w:szCs w:val="24"/>
+        </w:rPr>
+        <w:t xml:space="preserve"> DFAs to</w:t>
+      </w:r>
+      <w:r>
+        <w:rPr>
+          <w:rFonts w:asciiTheme="minorHAnsi" w:hAnsiTheme="minorHAnsi"/>
+          <w:sz w:val="24"/>
+          <w:szCs w:val="24"/>
+        </w:rPr>
+        <w:t xml:space="preserve"> monitor user progression through a series of riddles</w:t>
       </w:r>
       <w:r>
         <w:rPr>
@@ -1916,7 +1870,15 @@
           <w:sz w:val="24"/>
           <w:szCs w:val="24"/>
         </w:rPr>
-        <w:t xml:space="preserve"> Git, Unreal Engine, Unreal Engine Assets.</w:t>
+        <w:t xml:space="preserve"> Git, </w:t>
+      </w:r>
+      <w:r>
+        <w:rPr>
+          <w:rFonts w:asciiTheme="minorHAnsi" w:hAnsiTheme="minorHAnsi"/>
+          <w:sz w:val="24"/>
+          <w:szCs w:val="24"/>
+        </w:rPr>
+        <w:t>IntelliJ</w:t>
       </w:r>
     </w:p>
     <w:p>
@@ -1937,7 +1899,16 @@
           <w:sz w:val="24"/>
           <w:szCs w:val="24"/>
         </w:rPr>
-        <w:t>Web App</w:t>
+        <w:t xml:space="preserve">Web </w:t>
+      </w:r>
+      <w:r>
+        <w:rPr>
+          <w:rFonts w:asciiTheme="minorHAnsi" w:hAnsiTheme="minorHAnsi"/>
+          <w:b/>
+          <w:sz w:val="24"/>
+          <w:szCs w:val="24"/>
+        </w:rPr>
+        <w:t xml:space="preserve">Application </w:t>
       </w:r>
       <w:r>
         <w:rPr>
@@ -1955,6 +1926,15 @@
           <w:sz w:val="24"/>
           <w:szCs w:val="24"/>
         </w:rPr>
+        <w:t xml:space="preserve">* </w:t>
+      </w:r>
+      <w:r>
+        <w:rPr>
+          <w:rFonts w:asciiTheme="minorHAnsi" w:hAnsiTheme="minorHAnsi"/>
+          <w:b/>
+          <w:sz w:val="24"/>
+          <w:szCs w:val="24"/>
+        </w:rPr>
         <w:t>–</w:t>
       </w:r>
       <w:r>
@@ -1964,7 +1944,27 @@
           <w:sz w:val="24"/>
           <w:szCs w:val="24"/>
         </w:rPr>
-        <w:t xml:space="preserve">School Project                                                     </w:t>
+        <w:t xml:space="preserve"> Internship (</w:t>
+      </w:r>
+      <w:proofErr w:type="spellStart"/>
+      <w:r>
+        <w:rPr>
+          <w:rFonts w:asciiTheme="minorHAnsi" w:hAnsiTheme="minorHAnsi"/>
+          <w:b/>
+          <w:sz w:val="24"/>
+          <w:szCs w:val="24"/>
+        </w:rPr>
+        <w:t>GTel</w:t>
+      </w:r>
+      <w:proofErr w:type="spellEnd"/>
+      <w:r>
+        <w:rPr>
+          <w:rFonts w:asciiTheme="minorHAnsi" w:hAnsiTheme="minorHAnsi"/>
+          <w:b/>
+          <w:sz w:val="24"/>
+          <w:szCs w:val="24"/>
+        </w:rPr>
+        <w:t>)</w:t>
       </w:r>
       <w:r>
         <w:rPr>
@@ -2000,34 +2000,61 @@
           <w:sz w:val="24"/>
           <w:szCs w:val="24"/>
         </w:rPr>
-        <w:tab/>
-      </w:r>
-      <w:r>
-        <w:rPr>
-          <w:rFonts w:asciiTheme="minorHAnsi" w:hAnsiTheme="minorHAnsi"/>
-          <w:b/>
-          <w:sz w:val="24"/>
-          <w:szCs w:val="24"/>
-        </w:rPr>
-        <w:t xml:space="preserve">             </w:t>
-      </w:r>
-      <w:r>
-        <w:rPr>
-          <w:rFonts w:asciiTheme="minorHAnsi" w:hAnsiTheme="minorHAnsi"/>
-          <w:b/>
-          <w:sz w:val="24"/>
-          <w:szCs w:val="24"/>
-        </w:rPr>
-        <w:t>Spring 2019</w:t>
-      </w:r>
-      <w:r>
-        <w:rPr>
-          <w:rFonts w:asciiTheme="minorHAnsi" w:hAnsiTheme="minorHAnsi"/>
-          <w:b/>
-          <w:sz w:val="24"/>
-          <w:szCs w:val="24"/>
-        </w:rPr>
-        <w:t xml:space="preserve"> – Current</w:t>
+        <w:t xml:space="preserve">  </w:t>
+      </w:r>
+      <w:r>
+        <w:rPr>
+          <w:rFonts w:asciiTheme="minorHAnsi" w:hAnsiTheme="minorHAnsi"/>
+          <w:b/>
+          <w:sz w:val="24"/>
+          <w:szCs w:val="24"/>
+        </w:rPr>
+        <w:t xml:space="preserve">           </w:t>
+      </w:r>
+      <w:r>
+        <w:rPr>
+          <w:rFonts w:asciiTheme="minorHAnsi" w:hAnsiTheme="minorHAnsi"/>
+          <w:b/>
+          <w:sz w:val="24"/>
+          <w:szCs w:val="24"/>
+        </w:rPr>
+        <w:t xml:space="preserve">                                        </w:t>
+      </w:r>
+      <w:r>
+        <w:rPr>
+          <w:rFonts w:asciiTheme="minorHAnsi" w:hAnsiTheme="minorHAnsi"/>
+          <w:b/>
+          <w:sz w:val="24"/>
+          <w:szCs w:val="24"/>
+        </w:rPr>
+        <w:t>Feb</w:t>
+      </w:r>
+      <w:r>
+        <w:rPr>
+          <w:rFonts w:asciiTheme="minorHAnsi" w:hAnsiTheme="minorHAnsi"/>
+          <w:b/>
+          <w:sz w:val="24"/>
+          <w:szCs w:val="24"/>
+        </w:rPr>
+        <w:t xml:space="preserve"> 2019</w:t>
+      </w:r>
+      <w:r>
+        <w:rPr>
+          <w:rFonts w:asciiTheme="minorHAnsi" w:hAnsiTheme="minorHAnsi"/>
+          <w:b/>
+          <w:sz w:val="24"/>
+          <w:szCs w:val="24"/>
+        </w:rPr>
+        <w:t xml:space="preserve"> – </w:t>
+      </w:r>
+      <w:r>
+        <w:rPr>
+          <w:rFonts w:asciiTheme="minorHAnsi" w:hAnsiTheme="minorHAnsi"/>
+          <w:b/>
+          <w:sz w:val="24"/>
+          <w:szCs w:val="24"/>
+        </w:rPr>
+        <w:t>May 2019</w:t>
       </w:r>
     </w:p>
     <w:p>
@@ -2050,38 +2077,52 @@
           <w:sz w:val="24"/>
           <w:szCs w:val="24"/>
         </w:rPr>
-        <w:t xml:space="preserve">Developing a </w:t>
-      </w:r>
-      <w:r>
-        <w:rPr>
-          <w:rFonts w:asciiTheme="minorHAnsi" w:hAnsiTheme="minorHAnsi"/>
-          <w:sz w:val="24"/>
-          <w:szCs w:val="24"/>
-        </w:rPr>
-        <w:t>feature for a web application at a telecommunications company; responsibilities include designing, developing, and properly documenting the feature.</w:t>
-      </w:r>
-      <w:r>
-        <w:rPr>
-          <w:rFonts w:asciiTheme="minorHAnsi" w:hAnsiTheme="minorHAnsi"/>
-          <w:sz w:val="24"/>
-          <w:szCs w:val="24"/>
-        </w:rPr>
-        <w:t xml:space="preserve"> The feature is being built using Nginx, NodeJS, and </w:t>
+        <w:t>Develop</w:t>
+      </w:r>
+      <w:r>
+        <w:rPr>
+          <w:rFonts w:asciiTheme="minorHAnsi" w:hAnsiTheme="minorHAnsi"/>
+          <w:sz w:val="24"/>
+          <w:szCs w:val="24"/>
+        </w:rPr>
+        <w:t>ed</w:t>
+      </w:r>
+      <w:r>
+        <w:rPr>
+          <w:rFonts w:asciiTheme="minorHAnsi" w:hAnsiTheme="minorHAnsi"/>
+          <w:sz w:val="24"/>
+          <w:szCs w:val="24"/>
+        </w:rPr>
+        <w:t xml:space="preserve"> </w:t>
+      </w:r>
+      <w:r>
+        <w:rPr>
+          <w:rFonts w:asciiTheme="minorHAnsi" w:hAnsiTheme="minorHAnsi"/>
+        </w:rPr>
+        <w:t xml:space="preserve">a feature </w:t>
+      </w:r>
+      <w:r>
+        <w:rPr>
+          <w:rFonts w:asciiTheme="minorHAnsi" w:hAnsiTheme="minorHAnsi"/>
+        </w:rPr>
+        <w:t>for a</w:t>
+      </w:r>
+      <w:r>
+        <w:rPr>
+          <w:rFonts w:asciiTheme="minorHAnsi" w:hAnsiTheme="minorHAnsi"/>
+        </w:rPr>
+        <w:t xml:space="preserve"> </w:t>
       </w:r>
       <w:proofErr w:type="spellStart"/>
       <w:r>
         <w:rPr>
           <w:rFonts w:asciiTheme="minorHAnsi" w:hAnsiTheme="minorHAnsi"/>
-          <w:sz w:val="24"/>
-          <w:szCs w:val="24"/>
         </w:rPr>
         <w:t>Vue</w:t>
       </w:r>
       <w:r>
         <w:rPr>
           <w:rFonts w:asciiTheme="minorHAnsi" w:hAnsiTheme="minorHAnsi"/>
-          <w:sz w:val="24"/>
-          <w:szCs w:val="24"/>
         </w:rPr>
         <w:t>JS</w:t>
       </w:r>
@@ -2089,10 +2130,26 @@
       <w:r>
         <w:rPr>
           <w:rFonts w:asciiTheme="minorHAnsi" w:hAnsiTheme="minorHAnsi"/>
-          <w:sz w:val="24"/>
-          <w:szCs w:val="24"/>
-        </w:rPr>
-        <w:t>.</w:t>
+        </w:rPr>
+        <w:t xml:space="preserve"> application that requested information from a series of endpoints</w:t>
+      </w:r>
+      <w:r>
+        <w:rPr>
+          <w:rFonts w:asciiTheme="minorHAnsi" w:hAnsiTheme="minorHAnsi"/>
+        </w:rPr>
+        <w:t>,</w:t>
+      </w:r>
+      <w:r>
+        <w:rPr>
+          <w:rFonts w:asciiTheme="minorHAnsi" w:hAnsiTheme="minorHAnsi"/>
+        </w:rPr>
+        <w:t xml:space="preserve"> </w:t>
+      </w:r>
+      <w:r>
+        <w:rPr>
+          <w:rFonts w:asciiTheme="minorHAnsi" w:hAnsiTheme="minorHAnsi"/>
+        </w:rPr>
+        <w:t>consolidated responses, compared values, and return the information in user friendly manner.</w:t>
       </w:r>
     </w:p>
     <w:p>
@@ -2124,59 +2181,315 @@
           <w:sz w:val="24"/>
           <w:szCs w:val="24"/>
         </w:rPr>
-        <w:t xml:space="preserve"> Git</w:t>
-      </w:r>
-      <w:r>
-        <w:rPr>
-          <w:rFonts w:asciiTheme="minorHAnsi" w:hAnsiTheme="minorHAnsi"/>
-          <w:sz w:val="24"/>
-          <w:szCs w:val="24"/>
-        </w:rPr>
-        <w:t>,</w:t>
-      </w:r>
-      <w:r>
-        <w:rPr>
-          <w:rFonts w:asciiTheme="minorHAnsi" w:hAnsiTheme="minorHAnsi"/>
+        <w:t xml:space="preserve"> Git, </w:t>
+      </w:r>
+      <w:proofErr w:type="spellStart"/>
+      <w:r>
+        <w:rPr>
+          <w:rFonts w:asciiTheme="minorHAnsi" w:hAnsiTheme="minorHAnsi"/>
+          <w:sz w:val="24"/>
+          <w:szCs w:val="24"/>
+        </w:rPr>
+        <w:t>Vue</w:t>
+      </w:r>
+      <w:r>
+        <w:rPr>
+          <w:rFonts w:asciiTheme="minorHAnsi" w:hAnsiTheme="minorHAnsi"/>
+          <w:sz w:val="24"/>
+          <w:szCs w:val="24"/>
+        </w:rPr>
+        <w:t>JS</w:t>
+      </w:r>
+      <w:proofErr w:type="spellEnd"/>
+      <w:r>
+        <w:rPr>
+          <w:rFonts w:asciiTheme="minorHAnsi" w:hAnsiTheme="minorHAnsi"/>
+          <w:sz w:val="24"/>
+          <w:szCs w:val="24"/>
+        </w:rPr>
+        <w:t xml:space="preserve">, </w:t>
+      </w:r>
+      <w:r>
+        <w:rPr>
+          <w:rFonts w:asciiTheme="minorHAnsi" w:hAnsiTheme="minorHAnsi"/>
+          <w:sz w:val="24"/>
+          <w:szCs w:val="24"/>
+        </w:rPr>
+        <w:t xml:space="preserve">Nginx, </w:t>
+      </w:r>
+      <w:proofErr w:type="spellStart"/>
+      <w:r>
+        <w:rPr>
+          <w:rFonts w:asciiTheme="minorHAnsi" w:hAnsiTheme="minorHAnsi"/>
+          <w:sz w:val="24"/>
+          <w:szCs w:val="24"/>
+        </w:rPr>
+        <w:t>Eslint</w:t>
+      </w:r>
+      <w:proofErr w:type="spellEnd"/>
+      <w:r>
+        <w:rPr>
+          <w:rFonts w:asciiTheme="minorHAnsi" w:hAnsiTheme="minorHAnsi"/>
+          <w:sz w:val="24"/>
+          <w:szCs w:val="24"/>
+        </w:rPr>
+        <w:t>.</w:t>
+      </w:r>
+    </w:p>
+    <w:p>
+      <w:pPr>
+        <w:spacing w:after="0" w:line="259" w:lineRule="auto"/>
+        <w:ind w:left="0" w:firstLine="0"/>
+        <w:rPr>
+          <w:rFonts w:asciiTheme="minorHAnsi" w:hAnsiTheme="minorHAnsi"/>
+          <w:b/>
+          <w:sz w:val="24"/>
+          <w:szCs w:val="24"/>
+        </w:rPr>
+      </w:pPr>
+      <w:r>
+        <w:rPr>
+          <w:rFonts w:asciiTheme="minorHAnsi" w:hAnsiTheme="minorHAnsi"/>
+          <w:b/>
+          <w:sz w:val="24"/>
+          <w:szCs w:val="24"/>
+        </w:rPr>
+        <w:t>Web App</w:t>
+      </w:r>
+      <w:r>
+        <w:rPr>
+          <w:rFonts w:asciiTheme="minorHAnsi" w:hAnsiTheme="minorHAnsi"/>
+          <w:b/>
+          <w:sz w:val="24"/>
+          <w:szCs w:val="24"/>
+        </w:rPr>
+        <w:t>lication</w:t>
+      </w:r>
+      <w:r>
+        <w:rPr>
+          <w:rFonts w:asciiTheme="minorHAnsi" w:hAnsiTheme="minorHAnsi"/>
+          <w:b/>
+          <w:sz w:val="24"/>
+          <w:szCs w:val="24"/>
+        </w:rPr>
+        <w:t>**</w:t>
+      </w:r>
+      <w:r>
+        <w:rPr>
+          <w:rFonts w:asciiTheme="minorHAnsi" w:hAnsiTheme="minorHAnsi"/>
+          <w:b/>
+          <w:sz w:val="24"/>
+          <w:szCs w:val="24"/>
+        </w:rPr>
+        <w:t xml:space="preserve">* </w:t>
+      </w:r>
+      <w:r>
+        <w:rPr>
+          <w:rFonts w:asciiTheme="minorHAnsi" w:hAnsiTheme="minorHAnsi"/>
+          <w:b/>
+          <w:sz w:val="24"/>
+          <w:szCs w:val="24"/>
+        </w:rPr>
+        <w:t>–</w:t>
+      </w:r>
+      <w:r>
+        <w:rPr>
+          <w:rFonts w:asciiTheme="minorHAnsi" w:hAnsiTheme="minorHAnsi"/>
+          <w:b/>
+          <w:sz w:val="24"/>
+          <w:szCs w:val="24"/>
+        </w:rPr>
+        <w:t xml:space="preserve"> Internship (</w:t>
+      </w:r>
+      <w:r>
+        <w:rPr>
+          <w:rFonts w:asciiTheme="minorHAnsi" w:hAnsiTheme="minorHAnsi"/>
+          <w:b/>
+          <w:sz w:val="24"/>
+          <w:szCs w:val="24"/>
+        </w:rPr>
+        <w:t>Nuance</w:t>
+      </w:r>
+      <w:r>
+        <w:rPr>
+          <w:rFonts w:asciiTheme="minorHAnsi" w:hAnsiTheme="minorHAnsi"/>
+          <w:b/>
+          <w:sz w:val="24"/>
+          <w:szCs w:val="24"/>
+        </w:rPr>
+        <w:t>)</w:t>
+      </w:r>
+      <w:r>
+        <w:rPr>
+          <w:rFonts w:asciiTheme="minorHAnsi" w:hAnsiTheme="minorHAnsi"/>
+          <w:b/>
+          <w:sz w:val="24"/>
+          <w:szCs w:val="24"/>
+        </w:rPr>
+        <w:tab/>
+      </w:r>
+      <w:r>
+        <w:rPr>
+          <w:rFonts w:asciiTheme="minorHAnsi" w:hAnsiTheme="minorHAnsi"/>
+          <w:b/>
+          <w:sz w:val="24"/>
+          <w:szCs w:val="24"/>
+        </w:rPr>
+        <w:tab/>
+      </w:r>
+      <w:r>
+        <w:rPr>
+          <w:rFonts w:asciiTheme="minorHAnsi" w:hAnsiTheme="minorHAnsi"/>
+          <w:b/>
+          <w:sz w:val="24"/>
+          <w:szCs w:val="24"/>
+        </w:rPr>
+        <w:t xml:space="preserve">             </w:t>
+      </w:r>
+      <w:r>
+        <w:rPr>
+          <w:rFonts w:asciiTheme="minorHAnsi" w:hAnsiTheme="minorHAnsi"/>
+          <w:b/>
+          <w:sz w:val="24"/>
+          <w:szCs w:val="24"/>
+        </w:rPr>
+        <w:tab/>
+        <w:t xml:space="preserve">                                </w:t>
+      </w:r>
+      <w:r>
+        <w:rPr>
+          <w:rFonts w:asciiTheme="minorHAnsi" w:hAnsiTheme="minorHAnsi"/>
+          <w:b/>
           <w:sz w:val="24"/>
           <w:szCs w:val="24"/>
         </w:rPr>
         <w:t xml:space="preserve"> </w:t>
       </w:r>
-      <w:proofErr w:type="spellStart"/>
-      <w:r>
-        <w:rPr>
-          <w:rFonts w:asciiTheme="minorHAnsi" w:hAnsiTheme="minorHAnsi"/>
-          <w:sz w:val="24"/>
-          <w:szCs w:val="24"/>
-        </w:rPr>
-        <w:t>VueCLI</w:t>
-      </w:r>
-      <w:proofErr w:type="spellEnd"/>
-      <w:r>
-        <w:rPr>
-          <w:rFonts w:asciiTheme="minorHAnsi" w:hAnsiTheme="minorHAnsi"/>
-          <w:sz w:val="24"/>
-          <w:szCs w:val="24"/>
-        </w:rPr>
-        <w:t xml:space="preserve">, Webpack, Babel, </w:t>
-      </w:r>
-      <w:proofErr w:type="spellStart"/>
-      <w:r>
-        <w:rPr>
-          <w:rFonts w:asciiTheme="minorHAnsi" w:hAnsiTheme="minorHAnsi"/>
-          <w:sz w:val="24"/>
-          <w:szCs w:val="24"/>
-        </w:rPr>
-        <w:t>Eslint</w:t>
-      </w:r>
-      <w:proofErr w:type="spellEnd"/>
-      <w:r>
-        <w:rPr>
-          <w:rFonts w:asciiTheme="minorHAnsi" w:hAnsiTheme="minorHAnsi"/>
-          <w:sz w:val="24"/>
-          <w:szCs w:val="24"/>
-        </w:rPr>
-        <w:t>.</w:t>
+      <w:r>
+        <w:rPr>
+          <w:rFonts w:asciiTheme="minorHAnsi" w:hAnsiTheme="minorHAnsi"/>
+          <w:b/>
+          <w:sz w:val="24"/>
+          <w:szCs w:val="24"/>
+        </w:rPr>
+        <w:t xml:space="preserve">                   </w:t>
+      </w:r>
+      <w:r>
+        <w:rPr>
+          <w:rFonts w:asciiTheme="minorHAnsi" w:hAnsiTheme="minorHAnsi"/>
+          <w:b/>
+          <w:sz w:val="24"/>
+          <w:szCs w:val="24"/>
+        </w:rPr>
+        <w:t xml:space="preserve"> June</w:t>
+      </w:r>
+      <w:r>
+        <w:rPr>
+          <w:rFonts w:asciiTheme="minorHAnsi" w:hAnsiTheme="minorHAnsi"/>
+          <w:b/>
+          <w:sz w:val="24"/>
+          <w:szCs w:val="24"/>
+        </w:rPr>
+        <w:t xml:space="preserve"> 2019</w:t>
+      </w:r>
+      <w:r>
+        <w:rPr>
+          <w:rFonts w:asciiTheme="minorHAnsi" w:hAnsiTheme="minorHAnsi"/>
+          <w:b/>
+          <w:sz w:val="24"/>
+          <w:szCs w:val="24"/>
+        </w:rPr>
+        <w:t xml:space="preserve"> – </w:t>
+      </w:r>
+      <w:r>
+        <w:rPr>
+          <w:rFonts w:asciiTheme="minorHAnsi" w:hAnsiTheme="minorHAnsi"/>
+          <w:b/>
+          <w:sz w:val="24"/>
+          <w:szCs w:val="24"/>
+        </w:rPr>
+        <w:t>Sep 2019</w:t>
+      </w:r>
+    </w:p>
+    <w:p>
+      <w:pPr>
+        <w:pStyle w:val="ListParagraph"/>
+        <w:numPr>
+          <w:ilvl w:val="0"/>
+          <w:numId w:val="17"/>
+        </w:numPr>
+        <w:spacing w:after="0" w:line="259" w:lineRule="auto"/>
+        <w:rPr>
+          <w:rFonts w:asciiTheme="minorHAnsi" w:hAnsiTheme="minorHAnsi"/>
+          <w:sz w:val="24"/>
+          <w:szCs w:val="24"/>
+        </w:rPr>
+      </w:pPr>
+      <w:r>
+        <w:rPr>
+          <w:rFonts w:asciiTheme="minorHAnsi" w:hAnsiTheme="minorHAnsi"/>
+          <w:sz w:val="24"/>
+          <w:szCs w:val="24"/>
+        </w:rPr>
+        <w:t xml:space="preserve">Developing </w:t>
+      </w:r>
+      <w:r>
+        <w:rPr>
+          <w:rFonts w:asciiTheme="minorHAnsi" w:hAnsiTheme="minorHAnsi"/>
+          <w:sz w:val="24"/>
+          <w:szCs w:val="24"/>
+        </w:rPr>
+        <w:t xml:space="preserve">an in-house data analysis tool that communicates with several APIs to obtain information about clients, analyze this information, and send notifications </w:t>
+      </w:r>
+      <w:bookmarkStart w:id="0" w:name="_GoBack"/>
+      <w:bookmarkEnd w:id="0"/>
+      <w:r>
+        <w:rPr>
+          <w:rFonts w:asciiTheme="minorHAnsi" w:hAnsiTheme="minorHAnsi"/>
+          <w:sz w:val="24"/>
+          <w:szCs w:val="24"/>
+        </w:rPr>
+        <w:t>via the APIs and user input. Backend was built with Java Spring and the frontend was built with Angular 8.</w:t>
+      </w:r>
+    </w:p>
+    <w:p>
+      <w:pPr>
+        <w:pStyle w:val="ListParagraph"/>
+        <w:numPr>
+          <w:ilvl w:val="0"/>
+          <w:numId w:val="17"/>
+        </w:numPr>
+        <w:spacing w:after="0" w:line="259" w:lineRule="auto"/>
+        <w:rPr>
+          <w:rFonts w:asciiTheme="minorHAnsi" w:hAnsiTheme="minorHAnsi"/>
+          <w:sz w:val="24"/>
+          <w:szCs w:val="24"/>
+        </w:rPr>
+      </w:pPr>
+      <w:r>
+        <w:rPr>
+          <w:rFonts w:asciiTheme="minorHAnsi" w:hAnsiTheme="minorHAnsi"/>
+          <w:b/>
+          <w:sz w:val="24"/>
+          <w:szCs w:val="24"/>
+        </w:rPr>
+        <w:t>Tools:</w:t>
+      </w:r>
+      <w:r>
+        <w:rPr>
+          <w:rFonts w:asciiTheme="minorHAnsi" w:hAnsiTheme="minorHAnsi"/>
+          <w:sz w:val="24"/>
+          <w:szCs w:val="24"/>
+        </w:rPr>
+        <w:t xml:space="preserve"> Git, </w:t>
+      </w:r>
+      <w:r>
+        <w:rPr>
+          <w:rFonts w:asciiTheme="minorHAnsi" w:hAnsiTheme="minorHAnsi"/>
+          <w:sz w:val="24"/>
+          <w:szCs w:val="24"/>
+        </w:rPr>
+        <w:t>Java, Spring Framework, Maven, Angular 8, IntelliJ.</w:t>
       </w:r>
     </w:p>
     <w:p>
@@ -2299,7 +2612,13 @@
       <w:rPr>
         <w:rFonts w:ascii="Arial" w:hAnsi="Arial" w:cs="Arial"/>
       </w:rPr>
-      <w:t>Poughkeepsie, NY, 12601</w:t>
+      <w:t>NY</w:t>
+    </w:r>
+    <w:r>
+      <w:rPr>
+        <w:rFonts w:ascii="Arial" w:hAnsi="Arial" w:cs="Arial"/>
+      </w:rPr>
+      <w:t>, NY</w:t>
     </w:r>
   </w:p>
   <w:p>
@@ -2315,23 +2634,7 @@
       <w:rPr>
         <w:rFonts w:ascii="Arial" w:hAnsi="Arial" w:cs="Arial"/>
       </w:rPr>
-      <w:t>Silver Spring, MD, 20901</w:t>
-    </w:r>
-  </w:p>
-  <w:p>
-    <w:pPr>
-      <w:pStyle w:val="Header"/>
-      <w:ind w:left="0" w:firstLine="0"/>
-      <w:jc w:val="center"/>
-      <w:rPr>
-        <w:rFonts w:ascii="Arial" w:hAnsi="Arial" w:cs="Arial"/>
-      </w:rPr>
-    </w:pPr>
-    <w:r>
-      <w:rPr>
-        <w:rFonts w:ascii="Arial" w:hAnsi="Arial" w:cs="Arial"/>
-      </w:rPr>
-      <w:t>240-308-5992</w:t>
+      <w:t>Silver Spring, MD</w:t>
     </w:r>
   </w:p>
   <w:p>
@@ -2400,13 +2703,14 @@
     <w:r>
       <w:t xml:space="preserve"> </w:t>
     </w:r>
-    <w:r>
-      <w:rPr>
-        <w:sz w:val="24"/>
-        <w:szCs w:val="24"/>
-      </w:rPr>
-      <w:t>https://emasy3.github.io/personalSite/</w:t>
-    </w:r>
+    <w:hyperlink r:id="rId3" w:history="1">
+      <w:r>
+        <w:rPr>
+          <w:rStyle w:val="Hyperlink"/>
+        </w:rPr>
+        <w:t>http://ejohnsonportfolio.com/</w:t>
+      </w:r>
+    </w:hyperlink>
   </w:p>
 </w:hdr>
 </file>
@@ -3689,7 +3993,7 @@
         <w:rFonts w:ascii="Symbol" w:hAnsi="Symbol" w:hint="default"/>
       </w:rPr>
     </w:lvl>
-    <w:lvl w:ilvl="1" w:tplc="04090003" w:tentative="1">
+    <w:lvl w:ilvl="1" w:tplc="04090003">
       <w:start w:val="1"/>
       <w:numFmt w:val="bullet"/>
       <w:lvlText w:val="o"/>
@@ -4542,7 +4846,7 @@
     </w:rPrDefault>
     <w:pPrDefault/>
   </w:docDefaults>
-  <w:latentStyles w:defLockedState="0" w:defUIPriority="99" w:defSemiHidden="0" w:defUnhideWhenUsed="0" w:defQFormat="0" w:count="375">
+  <w:latentStyles w:defLockedState="0" w:defUIPriority="99" w:defSemiHidden="0" w:defUnhideWhenUsed="0" w:defQFormat="0" w:count="376">
     <w:lsdException w:name="Normal" w:uiPriority="0" w:qFormat="1"/>
     <w:lsdException w:name="heading 1" w:uiPriority="9" w:qFormat="1"/>
     <w:lsdException w:name="heading 2" w:semiHidden="1" w:uiPriority="9" w:unhideWhenUsed="1" w:qFormat="1"/>
@@ -4648,7 +4952,6 @@
     <w:lsdException w:name="HTML Sample" w:semiHidden="1" w:unhideWhenUsed="1"/>
     <w:lsdException w:name="HTML Typewriter" w:semiHidden="1" w:unhideWhenUsed="1"/>
     <w:lsdException w:name="HTML Variable" w:semiHidden="1" w:unhideWhenUsed="1"/>
-    <w:lsdException w:name="Normal Table" w:semiHidden="1" w:unhideWhenUsed="1"/>
     <w:lsdException w:name="annotation subject" w:semiHidden="1" w:unhideWhenUsed="1"/>
     <w:lsdException w:name="No List" w:semiHidden="1" w:unhideWhenUsed="1"/>
     <w:lsdException w:name="Outline List 1" w:semiHidden="1" w:unhideWhenUsed="1"/>
@@ -4695,10 +4998,8 @@
     <w:lsdException w:name="Table Subtle 2" w:semiHidden="1" w:unhideWhenUsed="1"/>
     <w:lsdException w:name="Table Web 1" w:semiHidden="1" w:unhideWhenUsed="1"/>
     <w:lsdException w:name="Table Web 2" w:semiHidden="1" w:unhideWhenUsed="1"/>
-    <w:lsdException w:name="Table Web 3" w:semiHidden="1" w:unhideWhenUsed="1"/>
     <w:lsdException w:name="Balloon Text" w:semiHidden="1" w:unhideWhenUsed="1"/>
     <w:lsdException w:name="Table Grid" w:uiPriority="39"/>
-    <w:lsdException w:name="Table Theme" w:semiHidden="1" w:unhideWhenUsed="1"/>
     <w:lsdException w:name="Placeholder Text" w:semiHidden="1"/>
     <w:lsdException w:name="No Spacing" w:uiPriority="1" w:qFormat="1"/>
     <w:lsdException w:name="Light Shading" w:uiPriority="60"/>
@@ -4916,6 +5217,7 @@
     <w:lsdException w:name="List Table 7 Colorful Accent 6" w:uiPriority="52"/>
     <w:lsdException w:name="Mention" w:semiHidden="1" w:unhideWhenUsed="1"/>
     <w:lsdException w:name="Smart Hyperlink" w:semiHidden="1" w:unhideWhenUsed="1"/>
+    <w:lsdException w:name="Smart Link" w:semiHidden="1" w:unhideWhenUsed="1"/>
   </w:latentStyles>
   <w:style w:type="paragraph" w:default="1" w:styleId="Normal">
     <w:name w:val="Normal"/>
@@ -4954,7 +5256,6 @@
   <w:style w:type="character" w:default="1" w:styleId="DefaultParagraphFont">
     <w:name w:val="Default Paragraph Font"/>
     <w:uiPriority w:val="1"/>
-    <w:semiHidden/>
     <w:unhideWhenUsed/>
   </w:style>
   <w:style w:type="table" w:default="1" w:styleId="TableNormal">

</xml_diff>